<commit_message>
Adding reviewer suggested changes
</commit_message>
<xml_diff>
--- a/EstimatingTheEffectOfPublicationBias.docx
+++ b/EstimatingTheEffectOfPublicationBias.docx
@@ -14,77 +14,77 @@
       <w:pPr>
         <w:pStyle w:val="Heading2"/>
       </w:pPr>
-      <w:bookmarkStart w:id="21" w:name="introduction"/>
+      <w:bookmarkStart w:id="20" w:name="introduction"/>
+      <w:r>
+        <w:t xml:space="preserve">Introduction</w:t>
+      </w:r>
+      <w:bookmarkEnd w:id="20"/>
+    </w:p>
+    <w:p>
+      <w:pPr>
+        <w:pStyle w:val="FirstParagraph"/>
+      </w:pPr>
+      <w:r>
+        <w:t xml:space="preserve">See manuscript</w:t>
+      </w:r>
+    </w:p>
+    <w:p>
+      <w:pPr>
+        <w:pStyle w:val="Heading2"/>
+      </w:pPr>
+      <w:bookmarkStart w:id="21" w:name="methods"/>
+      <w:r>
+        <w:t xml:space="preserve">Methods</w:t>
+      </w:r>
       <w:bookmarkEnd w:id="21"/>
-      <w:r>
-        <w:t xml:space="preserve">Introduction</w:t>
-      </w:r>
+    </w:p>
+    <w:p>
+      <w:pPr>
+        <w:pStyle w:val="Heading3"/>
+      </w:pPr>
+      <w:bookmarkStart w:id="22" w:name="data-extraction"/>
+      <w:r>
+        <w:t xml:space="preserve">Data extraction</w:t>
+      </w:r>
+      <w:bookmarkEnd w:id="22"/>
     </w:p>
     <w:p>
       <w:pPr>
         <w:pStyle w:val="FirstParagraph"/>
       </w:pPr>
       <w:r>
-        <w:t xml:space="preserve">See manuscript</w:t>
-      </w:r>
-    </w:p>
-    <w:p>
-      <w:pPr>
-        <w:pStyle w:val="Heading2"/>
-      </w:pPr>
-      <w:bookmarkStart w:id="22" w:name="methods"/>
-      <w:bookmarkEnd w:id="22"/>
-      <w:r>
-        <w:t xml:space="preserve">Methods</w:t>
+        <w:t xml:space="preserve">All eight published or in press large scale replication projects performed within in the behavioral science research literature were included in the current research (see Table 1 for a list of the included studies). The original source of each replicated effect, reported test statistics, effect sizes, sample sizes, standard errors and p-values were extracted for each original and replication study. Several of the large scale replication projects did not present the original test statistics and p values (e.g., Many labs 1 and 3 {Klein, 2014 #988;Ebersole, 2016 #985}). In these cases, these values were manually extracted from the original articles. When sample sizes for original studies were not reported in the data provided by each replication project they were manually extracted from original articles where possible.</w:t>
+      </w:r>
+    </w:p>
+    <w:p>
+      <w:pPr>
+        <w:pStyle w:val="BodyText"/>
+      </w:pPr>
+      <w:r>
+        <w:t xml:space="preserve">For analysis, the original and replication effect sizes were transformed to Fisher z Transformed correlation coefficients following the methods used in Open Science Collaboration (2015), see supplementary materials 5 for details regarding these conversions. This conversion used data from the replication project whenever possible (i.e., whenever effect sizes were reported in correlation coefficients in a summary table or in a project’s online data this was directly converted to Fisher z values). If the study-level results were not reported as correlation coefficients, Cohen’s d values, as t-tests, or as F statistics in the original or replication project we excluded the result from this analysis (e.g., cases when no effect size was reported in the original study or in the replication project data set). In cases where sample sizes were not reported per group, sample sizes among groups were assumed to be equal in these conversions. For each of the Many Labs projects the top level result was used (i.e., the results of the analysis which collapased the data across the multiple labs). See supplementary materials 1 for a comprehensive account of exclusions and study specific extraction details for each replication project. See Table 1 for the number of valid studies extracted from each project. See Table 1 for the number of valid studies extracted from each project. An original and replication effect size that could be converted to a Fisher z score along with sample sizes for original and replication studies was extracted for a total of 306 pairs of studies, excluding a total of 41 study pairs.</w:t>
       </w:r>
     </w:p>
     <w:p>
       <w:pPr>
         <w:pStyle w:val="Heading3"/>
       </w:pPr>
-      <w:bookmarkStart w:id="23" w:name="data-extraction"/>
+      <w:bookmarkStart w:id="23" w:name="analysis"/>
+      <w:r>
+        <w:t xml:space="preserve">Analysis</w:t>
+      </w:r>
       <w:bookmarkEnd w:id="23"/>
-      <w:r>
-        <w:t xml:space="preserve">Data extraction</w:t>
-      </w:r>
     </w:p>
     <w:p>
       <w:pPr>
         <w:pStyle w:val="FirstParagraph"/>
       </w:pPr>
       <w:r>
-        <w:t xml:space="preserve">All eight published or in press large scale replication projects performed within in the behavioral science research literature were included in the current research (see Table 1 for a list of the included studies). The original source of each replicated effect, reported test statistics, effect sizes, sample sizes, standard errors and p-values were extracted for each original and replication study. Several of the large scale replication projects did not present the original test statistics and p values (e.g., Many labs 1 and 3 {Klein, 2014 #988;Ebersole, 2016 #985}. In these cases, these values were manually extracted from the original articles. When sample sizes for original studies were not reported in the data provided by each replication project they were manually extracted from original articles where possible.</w:t>
-      </w:r>
-    </w:p>
-    <w:p>
-      <w:pPr>
-        <w:pStyle w:val="BodyText"/>
-      </w:pPr>
-      <w:r>
-        <w:t xml:space="preserve">For analysis, the original and replication effect sizes were transformed to Fisher z Transformed correlation coefficients following the methods used in {Open Science Collaboration, 2015 #611}, see supplementary materials 5 for details regarding these conversions. This conversion used data from the replication project whenever possible (i.e., whenever effect sizes were reported in correlation coefficients in a summary table or in a project’s data this was used and directly converted to Fisher z values). Cases where the study-level results were not reported in correlation coefficients, Cohen’s d values, as t-tests, or as F statistics were excluded from analysis (e.g., cases when no effect size was reported in the original study or in the replication project data set). In cases where sample sizes were not reported per group, sample sizes among groups were assumed to be equal in these conversions. See supplementary materials 1 for a comprehensive account of exclusions and study specific extraction details for each replication project. See Table 1 for the number of valid studies extracted from each project. An original and replication effect size that could be converted to a Fisher z score along with sample sizes for original and replication studies was extracted for a total of 306 pairs of studies, excluding a total of 41 study pairs.</w:t>
-      </w:r>
-    </w:p>
-    <w:p>
-      <w:pPr>
-        <w:pStyle w:val="Heading3"/>
-      </w:pPr>
-      <w:bookmarkStart w:id="24" w:name="analysis"/>
-      <w:bookmarkEnd w:id="24"/>
-      <w:r>
-        <w:t xml:space="preserve">Analysis</w:t>
-      </w:r>
-    </w:p>
-    <w:p>
-      <w:pPr>
-        <w:pStyle w:val="FirstParagraph"/>
-      </w:pPr>
-      <w:r>
-        <w:t xml:space="preserve">All analysis was performed in R version 3.5.1 {R Development Core Team, 2018 #314} and meta-analyses were performed using the Metafor package version 2.1 {Viechtbauer, 2010 #796} using restricted maximum-likelihood estimation. All analyses and difference scores (i.e., proportion changes and mean differences) were calculated using Fisher Z transformed effect sizes, and effect sizes are back transformed to correlation coefficients for easy interpretation unless otherwise stated. All analyses were exploratory, and multiple models which were developed are not presented here. See</w:t>
+        <w:t xml:space="preserve">All analyses were performed in R version 3.5.1 {R Development Core Team, 2018 #314} and meta-analyses were performed using the Metafor package version 2.1 {Viechtbauer, 2010 #796} using restricted maximum-likelihood estimation. All analyses and difference scores (i.e., proportion changes and mean differences) were calculated using Fisher Z transformed effect sizes, and effect sizes are back transformed to correlation coefficients for easy interpretation unless otherwise stated. All analyses were exploratory, and multiple models which were developed are not presented here. See</w:t>
       </w:r>
       <w:r>
         <w:t xml:space="preserve"> </w:t>
       </w:r>
-      <w:hyperlink r:id="rId25">
+      <w:hyperlink r:id="rId24">
         <w:r>
           <w:rPr>
             <w:rStyle w:val="Hyperlink"/>
@@ -101,7 +101,7 @@
       <w:r>
         <w:t xml:space="preserve"> </w:t>
       </w:r>
-      <w:hyperlink r:id="rId26">
+      <w:hyperlink r:id="rId25">
         <w:r>
           <w:rPr>
             <w:rStyle w:val="Hyperlink"/>
@@ -113,12 +113,12 @@
         <w:t xml:space="preserve"> </w:t>
       </w:r>
       <w:r>
-        <w:t xml:space="preserve">for the preregistration of this project specifying that all analyses would be exploratory. All of the data and analysis code used in this study and an RMarkdown document to allow the current document to be easily reproduced are available from</w:t>
+        <w:t xml:space="preserve">for the preregistration of this project, however all reported analyses should be considered exploratory. All of the data and analysis code used in this study and an RMarkdown document to allow the current document to be easily reproduced are available from</w:t>
       </w:r>
       <w:r>
         <w:t xml:space="preserve"> </w:t>
       </w:r>
-      <w:hyperlink r:id="rId27">
+      <w:hyperlink r:id="rId26">
         <w:r>
           <w:rPr>
             <w:rStyle w:val="Hyperlink"/>
@@ -134,18 +134,18 @@
       <w:pPr>
         <w:pStyle w:val="Heading5"/>
       </w:pPr>
-      <w:bookmarkStart w:id="28" w:name="analysis-1-multilevel-random-effects-meta-analysis"/>
-      <w:bookmarkEnd w:id="28"/>
+      <w:bookmarkStart w:id="27" w:name="X1722183561bb89c5b3562e7d0ad0356416f9341"/>
       <w:r>
         <w:t xml:space="preserve">Analysis 1: Multilevel random effects meta-analysis</w:t>
       </w:r>
+      <w:bookmarkEnd w:id="27"/>
     </w:p>
     <w:p>
       <w:pPr>
         <w:pStyle w:val="FirstParagraph"/>
       </w:pPr>
       <w:r>
-        <w:t xml:space="preserve">The first approach uses a random effects meta-analysis framework to estimate the expected effect size decrease between original and replication studies.</w:t>
+        <w:t xml:space="preserve">The first approach uses a random effects meta-analysis framework to estimate the expected effect size difference between original and replication studies.</w:t>
       </w:r>
     </w:p>
     <w:p>
@@ -331,7 +331,7 @@
         <w:t xml:space="preserve"> </w:t>
       </w:r>
       <w:r>
-        <w:t xml:space="preserve">in a meta-analytic framework, and estimates the change from original to replication study (</w:t>
+        <w:t xml:space="preserve">in a meta-analytic framework. This model estimates the change from original to replication study effect sizes (</w:t>
       </w:r>
       <m:oMath>
         <m:r>
@@ -372,42 +372,24 @@
         </m:sSub>
       </m:oMath>
       <w:r>
-        <w:t xml:space="preserve">). In order to account for non-independence between the included difference scores, random effects for replication project (</w:t>
+        <w:t xml:space="preserve">) with a fixed intercept (</w:t>
       </w:r>
       <m:oMath>
         <m:sSub>
           <m:e>
             <m:r>
-              <m:t>η</m:t>
+              <m:t>γ</m:t>
             </m:r>
           </m:e>
           <m:sub>
             <m:r>
-              <m:t>p</m:t>
-            </m:r>
-            <m:r>
-              <m:t>r</m:t>
-            </m:r>
-            <m:r>
-              <m:t>o</m:t>
-            </m:r>
-            <m:r>
-              <m:t>j</m:t>
-            </m:r>
-            <m:r>
-              <m:t>e</m:t>
-            </m:r>
-            <m:r>
-              <m:t>c</m:t>
-            </m:r>
-            <m:r>
-              <m:t>t</m:t>
+              <m:t>0</m:t>
             </m:r>
           </m:sub>
         </m:sSub>
       </m:oMath>
       <w:r>
-        <w:t xml:space="preserve">) and original article (</w:t>
+        <w:t xml:space="preserve">), a random effect for replication project (</w:t>
       </w:r>
       <m:oMath>
         <m:sSub>
@@ -418,31 +400,31 @@
           </m:e>
           <m:sub>
             <m:r>
-              <m:t>a</m:t>
+              <m:t>p</m:t>
             </m:r>
             <m:r>
               <m:t>r</m:t>
             </m:r>
             <m:r>
+              <m:t>o</m:t>
+            </m:r>
+            <m:r>
+              <m:t>j</m:t>
+            </m:r>
+            <m:r>
+              <m:t>e</m:t>
+            </m:r>
+            <m:r>
+              <m:t>c</m:t>
+            </m:r>
+            <m:r>
               <m:t>t</m:t>
-            </m:r>
-            <m:r>
-              <m:t>i</m:t>
-            </m:r>
-            <m:r>
-              <m:t>c</m:t>
-            </m:r>
-            <m:r>
-              <m:t>l</m:t>
-            </m:r>
-            <m:r>
-              <m:t>e</m:t>
             </m:r>
           </m:sub>
         </m:sSub>
       </m:oMath>
       <w:r>
-        <w:t xml:space="preserve">) are included (as in some cases, multiple effects from an original article were replicated or multiple operationalisations of an original effect were tested), and random effects are also included for each individual effect (</w:t>
+        <w:t xml:space="preserve">), a random effect for each original article (</w:t>
       </w:r>
       <m:oMath>
         <m:sSub>
@@ -453,16 +435,51 @@
           </m:e>
           <m:sub>
             <m:r>
+              <m:t>a</m:t>
+            </m:r>
+            <m:r>
+              <m:t>r</m:t>
+            </m:r>
+            <m:r>
+              <m:t>t</m:t>
+            </m:r>
+            <m:r>
               <m:t>i</m:t>
             </m:r>
             <m:r>
-              <m:t>d</m:t>
+              <m:t>c</m:t>
+            </m:r>
+            <m:r>
+              <m:t>l</m:t>
+            </m:r>
+            <m:r>
+              <m:t>e</m:t>
             </m:r>
           </m:sub>
         </m:sSub>
       </m:oMath>
       <w:r>
-        <w:t xml:space="preserve">). Standard errors for each difference score were estimated as</w:t>
+        <w:t xml:space="preserve">), and a random effect for each individual replication (</w:t>
+      </w:r>
+      <m:oMath>
+        <m:sSub>
+          <m:e>
+            <m:r>
+              <m:t>η</m:t>
+            </m:r>
+          </m:e>
+          <m:sub>
+            <m:r>
+              <m:t>i</m:t>
+            </m:r>
+            <m:r>
+              <m:t>d</m:t>
+            </m:r>
+          </m:sub>
+        </m:sSub>
+      </m:oMath>
+      <w:r>
+        <w:t xml:space="preserve">). Random effects at the project level are included to account for non-independence between replications from each replication project. Random effects at the original article level are included to account for cases when multiple effects from an original article were replicated or multiple operationalisations of an original effect were tested. Standard errors for each difference score were estimated as</w:t>
       </w:r>
       <w:r>
         <w:t xml:space="preserve"> </w:t>
@@ -622,59 +639,44 @@
         <w:t xml:space="preserve"> </w:t>
       </w:r>
       <w:r>
-        <w:t xml:space="preserve">greater than 1 and chi square tests, and in order to check whether this was strongly impacting results all multilevel meta-analyses were re-performed excluding these studies. No differences in the substantive interpretation of results would follow from this change (i.e.,</w:t>
-      </w:r>
-      <w:r>
-        <w:t xml:space="preserve"> </w:t>
-      </w:r>
-      <m:oMath>
-        <m:sSub>
-          <m:e>
-            <m:r>
-              <m:t>γ</m:t>
-            </m:r>
-          </m:e>
-          <m:sub>
-            <m:r>
-              <m:t>0</m:t>
-            </m:r>
-          </m:sub>
-        </m:sSub>
-      </m:oMath>
-      <w:r>
-        <w:t xml:space="preserve"> </w:t>
-      </w:r>
-      <w:r>
-        <w:t xml:space="preserve">did not change by more than 0.02, no statistical tests changed their statistical significance at the .05 alpha level, and variance partitioning did not change enough to alter interpretations).</w:t>
+        <w:t xml:space="preserve">greater than 1 and chi square tests, and in order to check whether this was strongly impacting results all multilevel meta-analyses were re-performed excluding these studies. No differences in the substantive interpretation of results would follow from this change (i.e., the intercept coefficient and random effects varaince estimates changed by less than 0.003).</w:t>
+      </w:r>
+    </w:p>
+    <w:p>
+      <w:pPr>
+        <w:pStyle w:val="BodyText"/>
+      </w:pPr>
+      <w:r>
+        <w:t xml:space="preserve">Using the aggregate summary statistics from the replication projects where a set of labs conducted replications (e.g., the Many Labs Projects) may underestimate the standard error of the difference scores (as their standard error is also a function of the unknown heterogeneity across labs). As a sensitivity analysis, we also ran all multilevel models using a conservative estimate of their sampling variance - calculating their standard errors using the mean sample size included in each replication study as opposed to the total sample size. Again, no differences in the substantive interpretation of results would follow from this change, with the coefficient estimates and estimates of the variance of the random effects changing by less than 0.005.</w:t>
       </w:r>
     </w:p>
     <w:p>
       <w:pPr>
         <w:pStyle w:val="Heading4"/>
       </w:pPr>
-      <w:bookmarkStart w:id="29" w:name="accounting-for-null-results"/>
+      <w:bookmarkStart w:id="28" w:name="accounting-for-null-results"/>
+      <w:r>
+        <w:t xml:space="preserve">Accounting for null results</w:t>
+      </w:r>
+      <w:bookmarkEnd w:id="28"/>
+    </w:p>
+    <w:p>
+      <w:pPr>
+        <w:pStyle w:val="FirstParagraph"/>
+      </w:pPr>
+      <w:r>
+        <w:t xml:space="preserve">An important question in assessing the degree to which effects are attenuated in this literature is how much this effect is driven by the presence of a subset of replication studies where the null hypothesis is true. The average effect size difference between original studies and their replications could be extremely high, and yet this effect could be entirely driven by the presence of null effects. If 50% of studies examined scenarios where there was no between-group difference or association at the population level, and yet all non-zero effects are identical to those reported in the original article, the average attenuation would be 50%. Analyses 2 to 5 were performed in order to account for this issue.</w:t>
+      </w:r>
+    </w:p>
+    <w:p>
+      <w:pPr>
+        <w:pStyle w:val="Heading5"/>
+      </w:pPr>
+      <w:bookmarkStart w:id="29" w:name="X9c8d9504c71d7fd5c5ff94eb85a9788d1d341df"/>
+      <w:r>
+        <w:t xml:space="preserve">Analysis 2 and 3: Multilevel random effects meta-analysis with exclusions</w:t>
+      </w:r>
       <w:bookmarkEnd w:id="29"/>
-      <w:r>
-        <w:t xml:space="preserve">Accounting for null results</w:t>
-      </w:r>
-    </w:p>
-    <w:p>
-      <w:pPr>
-        <w:pStyle w:val="FirstParagraph"/>
-      </w:pPr>
-      <w:r>
-        <w:t xml:space="preserve">An important question in assessing the degree to which effects are attenuated in this literature is how much this effect is driven by the presence of a subset of null effects. The average effect size difference between original studies and their replications could be could be extremely high, and yet but this effect could be entirely driven by the presence of null effects (e.g., if 50% of studies examined scenarios where there was no between-group difference or association at the population level, and yet all non-zero effects are identical to those reported, the average attenuation would be 50%). Analyses 2 to 4 were performed in order to account for this issue.</w:t>
-      </w:r>
-    </w:p>
-    <w:p>
-      <w:pPr>
-        <w:pStyle w:val="Heading5"/>
-      </w:pPr>
-      <w:bookmarkStart w:id="30" w:name="analysis-2-and-3-multilevel-random-effects-meta-analysis-with-exclusions"/>
-      <w:bookmarkEnd w:id="30"/>
-      <w:r>
-        <w:t xml:space="preserve">Analysis 2 and 3: Multilevel random effects meta-analysis with exclusions</w:t>
-      </w:r>
     </w:p>
     <w:p>
       <w:pPr>
@@ -696,7 +698,25 @@
         <w:t xml:space="preserve"> </w:t>
       </w:r>
       <w:r>
-        <w:t xml:space="preserve">value reported in the replication projects’ datasets, at an alpha of .05, and using two-tailed tests where applicable). Analysis 3 removes effects in which the replication study is statistically equivalent to the null studies.</w:t>
+        <w:t xml:space="preserve">value reported in the replication projects’ datasets, at an alpha of .05, and using two-tailed tests where applicable). Analysis 3 removes effects in which the replication study effect is</w:t>
+      </w:r>
+      <w:r>
+        <w:t xml:space="preserve"> </w:t>
+      </w:r>
+      <w:r>
+        <w:t xml:space="preserve">“</w:t>
+      </w:r>
+      <w:r>
+        <w:t xml:space="preserve">statistically equivalent</w:t>
+      </w:r>
+      <w:r>
+        <w:t xml:space="preserve">”</w:t>
+      </w:r>
+      <w:r>
+        <w:t xml:space="preserve"> </w:t>
+      </w:r>
+      <w:r>
+        <w:t xml:space="preserve">to the null according to an equivalence test.</w:t>
       </w:r>
     </w:p>
     <w:p>
@@ -749,7 +769,7 @@
         </m:rad>
       </m:oMath>
       <w:r>
-        <w:t xml:space="preserve">, except for studies from {Camerer, 2018 #967} which had more than a single replication attempt, where standard errors are those derived from the meta-analyses that produced the effect size estimate (see supplementary materials 1 for details).</w:t>
+        <w:t xml:space="preserve">, except for studies from {Camerer, 2018 #967} which had more than a single replication attempt, where standard errors are those derived from the meta-analyses that produced the effect size estimate (see Supplementary Materials 1 for details).</w:t>
       </w:r>
     </w:p>
     <w:p>
@@ -757,25 +777,25 @@
         <w:pStyle w:val="BodyText"/>
       </w:pPr>
       <w:r>
-        <w:t xml:space="preserve">In interpreting results based on this exclusion criterion, it is important to note that the minimum detectable effect was occasionally quite high as original sample sizes were often very small (mean equivalence bound in correlation coefficient terms = 0.18, SD = 0.11, 0th, 25th, 50th, 75th and 100th quintiles = [0, 0.1, 0.15, 0.23, 0.63]). This means that original studies were sometimes under-powered to detect even large effects using the current analysis, and as such this method may exclude studies which have replication effects the original authors may have considered important {Thompson, 2002 #1039}. See supplementary materials 2 for scatter plots of the data-set using each exclusion rule.</w:t>
+        <w:t xml:space="preserve">In interpreting results based on this exclusion criterion, it is important to note that the minimum detectable effect was occasionally quite high as original sample sizes were often very small (mean equivalence bound in correlation coefficient terms = 0.18, SD = 0.11, 0th, 25th, 50th, 75th and 100th quintiles = [0, 0.1, 0.15, 0.23, 0.63]). This means that original studies were sometimes under-powered to detect even large effects using the current analysis, and as such this method may exclude studies which have replication effects the original authors may have considered important {Thompson, 2002 #1039}. See supplementary materials 2 for scatter plots of the dataset using each exclusion rule.</w:t>
       </w:r>
     </w:p>
     <w:p>
       <w:pPr>
         <w:pStyle w:val="Heading5"/>
       </w:pPr>
-      <w:bookmarkStart w:id="31" w:name="analysis-4-bayesian-mixture-model"/>
-      <w:bookmarkEnd w:id="31"/>
+      <w:bookmarkStart w:id="30" w:name="analysis-4-bayesian-mixture-model"/>
       <w:r>
         <w:t xml:space="preserve">Analysis 4: Bayesian mixture model</w:t>
       </w:r>
+      <w:bookmarkEnd w:id="30"/>
     </w:p>
     <w:p>
       <w:pPr>
         <w:pStyle w:val="FirstParagraph"/>
       </w:pPr>
       <w:r>
-        <w:t xml:space="preserve">Analyses 2 and 3 both rely on excluding studies using exclusion rules that will, respectively, exclude or retain studies due to low statistical power in the replication study. In part in order to avoid this issue the final approach to estimating the amount of effect size attenuation conditional on the effect under study being non-zero was the Bayesian mixture model presented in {Camerer, 2018 #967}. This model assumes that each observed replication effect size comes from one of two components, either from the null-hypothesis or from the alternative-hypothesis component. If the replication effect size is drawn from the null-hypothesis component, it is assumed to have come from a normal distribution with a mean 0 and a standard deviation equal to the standard error of the replication study (estimated here as</w:t>
+        <w:t xml:space="preserve">Analyses 2 and 3 both rely on excluding studies using exclusion rules that will, respectively, exclude or retain studies due to low statistical power in the replication study. In part in order to avoid this issue the final approach to estimating the amount of effect size attenuation conditional on the effect under study being non-zero was the Bayesian mixture model presented in {Camerer, 2018 #967}. This model assumes that each observed replication effect size comes from one of two components, either from the null-hypothesis or from the alternative-hypothesis component. If the true replication effect size is drawn from the null-hypothesis component, it is assumed to be drawn from a normal distribution with a mean of 0, and the observed replication effect size is assumed to be drawn from a normal distribution centered on the true replication effect size with a standard deviation equal to the standard error of the replication study (estimated here as</w:t>
       </w:r>
       <w:r>
         <w:t xml:space="preserve"> </w:t>
@@ -882,11 +902,11 @@
       <w:pPr>
         <w:pStyle w:val="Heading3"/>
       </w:pPr>
-      <w:bookmarkStart w:id="32" w:name="descriptives"/>
-      <w:bookmarkEnd w:id="32"/>
+      <w:bookmarkStart w:id="31" w:name="descriptives"/>
       <w:r>
         <w:t xml:space="preserve">Descriptives</w:t>
       </w:r>
+      <w:bookmarkEnd w:id="31"/>
     </w:p>
     <w:p>
       <w:pPr>
@@ -916,7 +936,7 @@
                     </pic:cNvPicPr>
                   </pic:nvPicPr>
                   <pic:blipFill>
-                    <a:blip r:embed="rId33"/>
+                    <a:blip r:embed="rId32"/>
                     <a:stretch>
                       <a:fillRect/>
                     </a:stretch>
@@ -967,7 +987,7 @@
     </w:p>
     <w:tbl>
       <w:tblPr>
-        <w:tblStyle w:val="TableNormal"/>
+        <w:tblStyle w:val="Table"/>
         <w:tblW w:type="pct" w:w="0.0"/>
         <w:tblLook w:firstRow="1"/>
       </w:tblPr>
@@ -983,11 +1003,7 @@
             </w:tcBorders>
             <w:vAlign w:val="bottom"/>
           </w:tcPr>
-          <w:p>
-            <w:pPr>
-              <w:pStyle w:val="Compact"/>
-            </w:pPr>
-          </w:p>
+          <w:p/>
         </w:tc>
         <w:tc>
           <w:tcPr>
@@ -1506,21 +1522,21 @@
       <w:pPr>
         <w:pStyle w:val="Heading3"/>
       </w:pPr>
-      <w:bookmarkStart w:id="34" w:name="results"/>
+      <w:bookmarkStart w:id="33" w:name="results"/>
+      <w:r>
+        <w:t xml:space="preserve">Results</w:t>
+      </w:r>
+      <w:bookmarkEnd w:id="33"/>
+    </w:p>
+    <w:p>
+      <w:pPr>
+        <w:pStyle w:val="Heading4"/>
+      </w:pPr>
+      <w:bookmarkStart w:id="34" w:name="X438d808448f34a2a921acca8b958dfc290c97dc"/>
+      <w:r>
+        <w:t xml:space="preserve">Analysis 1: Multilevel random effects meta-analysis results</w:t>
+      </w:r>
       <w:bookmarkEnd w:id="34"/>
-      <w:r>
-        <w:t xml:space="preserve">Results</w:t>
-      </w:r>
-    </w:p>
-    <w:p>
-      <w:pPr>
-        <w:pStyle w:val="Heading4"/>
-      </w:pPr>
-      <w:bookmarkStart w:id="35" w:name="analysis-1-multilevel-random-effects-meta-analysis-results"/>
-      <w:bookmarkEnd w:id="35"/>
-      <w:r>
-        <w:t xml:space="preserve">Analysis 1: Multilevel random effects meta-analysis results</w:t>
-      </w:r>
     </w:p>
     <w:p>
       <w:pPr>
@@ -1538,7 +1554,7 @@
         <w:t xml:space="preserve">More variance was attributable to the article and effect level than to the project (</w:t>
       </w:r>
       <m:oMath>
-        <m:sSubSup>
+        <m:sSub>
           <m:e>
             <m:r>
               <m:t>σ</m:t>
@@ -1567,24 +1583,19 @@
               <m:t>e</m:t>
             </m:r>
           </m:sub>
-          <m:sup>
-            <m:r>
-              <m:t>2</m:t>
-            </m:r>
-          </m:sup>
-        </m:sSubSup>
+        </m:sSub>
       </m:oMath>
       <w:r>
         <w:t xml:space="preserve"> </w:t>
       </w:r>
       <w:r>
-        <w:t xml:space="preserve">= 0.016,</w:t>
+        <w:t xml:space="preserve">= 0.128,</w:t>
       </w:r>
       <w:r>
         <w:t xml:space="preserve"> </w:t>
       </w:r>
       <m:oMath>
-        <m:sSubSup>
+        <m:sSub>
           <m:e>
             <m:r>
               <m:t>σ</m:t>
@@ -1610,24 +1621,19 @@
               <m:t>t</m:t>
             </m:r>
           </m:sub>
-          <m:sup>
-            <m:r>
-              <m:t>2</m:t>
-            </m:r>
-          </m:sup>
-        </m:sSubSup>
+        </m:sSub>
       </m:oMath>
       <w:r>
         <w:t xml:space="preserve"> </w:t>
       </w:r>
       <w:r>
-        <w:t xml:space="preserve">= 0.012, compared to</w:t>
+        <w:t xml:space="preserve">= 0.11, compared to</w:t>
       </w:r>
       <w:r>
         <w:t xml:space="preserve"> </w:t>
       </w:r>
       <m:oMath>
-        <m:sSubSup>
+        <m:sSub>
           <m:e>
             <m:r>
               <m:t>σ</m:t>
@@ -1656,18 +1662,13 @@
               <m:t>t</m:t>
             </m:r>
           </m:sub>
-          <m:sup>
-            <m:r>
-              <m:t>2</m:t>
-            </m:r>
-          </m:sup>
-        </m:sSubSup>
+        </m:sSub>
       </m:oMath>
       <w:r>
         <w:t xml:space="preserve"> </w:t>
       </w:r>
       <w:r>
-        <w:t xml:space="preserve">= 0.008), representing an intraclass correlation (ICC) for the project of 0.215. There was a large amount of unexplained heterogeneity, QE(305) = 3531.9, p &lt; .001,</w:t>
+        <w:t xml:space="preserve">= 0.088), representing an intraclass correlation (ICC) for the project of 0.215. There was a large amount of unexplained heterogeneity, QE(305) = 3531.9, p &lt; .001,</w:t>
       </w:r>
       <w:r>
         <w:t xml:space="preserve"> </w:t>
@@ -1703,7 +1704,7 @@
     </w:p>
     <w:tbl>
       <w:tblPr>
-        <w:tblStyle w:val="TableNormal"/>
+        <w:tblStyle w:val="Table"/>
         <w:tblW w:type="pct" w:w="0.0"/>
         <w:tblLook w:firstRow="1"/>
       </w:tblPr>
@@ -1872,48 +1873,24 @@
           </w:p>
         </w:tc>
         <w:tc>
-          <w:p>
-            <w:pPr>
-              <w:pStyle w:val="Compact"/>
-            </w:pPr>
-          </w:p>
+          <w:p/>
         </w:tc>
       </w:tr>
       <w:tr>
         <w:tc>
-          <w:p>
-            <w:pPr>
-              <w:pStyle w:val="Compact"/>
-            </w:pPr>
-          </w:p>
-        </w:tc>
-        <w:tc>
-          <w:p>
-            <w:pPr>
-              <w:pStyle w:val="Compact"/>
-            </w:pPr>
-          </w:p>
-        </w:tc>
-        <w:tc>
-          <w:p>
-            <w:pPr>
-              <w:pStyle w:val="Compact"/>
-            </w:pPr>
-          </w:p>
-        </w:tc>
-        <w:tc>
-          <w:p>
-            <w:pPr>
-              <w:pStyle w:val="Compact"/>
-            </w:pPr>
-          </w:p>
-        </w:tc>
-        <w:tc>
-          <w:p>
-            <w:pPr>
-              <w:pStyle w:val="Compact"/>
-            </w:pPr>
-          </w:p>
+          <w:p/>
+        </w:tc>
+        <w:tc>
+          <w:p/>
+        </w:tc>
+        <w:tc>
+          <w:p/>
+        </w:tc>
+        <w:tc>
+          <w:p/>
+        </w:tc>
+        <w:tc>
+          <w:p/>
         </w:tc>
         <w:tc>
           <w:p>
@@ -1929,39 +1906,19 @@
       </w:tr>
       <w:tr>
         <w:tc>
-          <w:p>
-            <w:pPr>
-              <w:pStyle w:val="Compact"/>
-            </w:pPr>
-          </w:p>
-        </w:tc>
-        <w:tc>
-          <w:p>
-            <w:pPr>
-              <w:pStyle w:val="Compact"/>
-            </w:pPr>
-          </w:p>
-        </w:tc>
-        <w:tc>
-          <w:p>
-            <w:pPr>
-              <w:pStyle w:val="Compact"/>
-            </w:pPr>
-          </w:p>
-        </w:tc>
-        <w:tc>
-          <w:p>
-            <w:pPr>
-              <w:pStyle w:val="Compact"/>
-            </w:pPr>
-          </w:p>
-        </w:tc>
-        <w:tc>
-          <w:p>
-            <w:pPr>
-              <w:pStyle w:val="Compact"/>
-            </w:pPr>
-          </w:p>
+          <w:p/>
+        </w:tc>
+        <w:tc>
+          <w:p/>
+        </w:tc>
+        <w:tc>
+          <w:p/>
+        </w:tc>
+        <w:tc>
+          <w:p/>
+        </w:tc>
+        <w:tc>
+          <w:p/>
         </w:tc>
         <w:tc>
           <w:p>
@@ -1977,39 +1934,19 @@
       </w:tr>
       <w:tr>
         <w:tc>
-          <w:p>
-            <w:pPr>
-              <w:pStyle w:val="Compact"/>
-            </w:pPr>
-          </w:p>
-        </w:tc>
-        <w:tc>
-          <w:p>
-            <w:pPr>
-              <w:pStyle w:val="Compact"/>
-            </w:pPr>
-          </w:p>
-        </w:tc>
-        <w:tc>
-          <w:p>
-            <w:pPr>
-              <w:pStyle w:val="Compact"/>
-            </w:pPr>
-          </w:p>
-        </w:tc>
-        <w:tc>
-          <w:p>
-            <w:pPr>
-              <w:pStyle w:val="Compact"/>
-            </w:pPr>
-          </w:p>
-        </w:tc>
-        <w:tc>
-          <w:p>
-            <w:pPr>
-              <w:pStyle w:val="Compact"/>
-            </w:pPr>
-          </w:p>
+          <w:p/>
+        </w:tc>
+        <w:tc>
+          <w:p/>
+        </w:tc>
+        <w:tc>
+          <w:p/>
+        </w:tc>
+        <w:tc>
+          <w:p/>
+        </w:tc>
+        <w:tc>
+          <w:p/>
         </w:tc>
         <w:tc>
           <w:p>
@@ -2025,39 +1962,19 @@
       </w:tr>
       <w:tr>
         <w:tc>
-          <w:p>
-            <w:pPr>
-              <w:pStyle w:val="Compact"/>
-            </w:pPr>
-          </w:p>
-        </w:tc>
-        <w:tc>
-          <w:p>
-            <w:pPr>
-              <w:pStyle w:val="Compact"/>
-            </w:pPr>
-          </w:p>
-        </w:tc>
-        <w:tc>
-          <w:p>
-            <w:pPr>
-              <w:pStyle w:val="Compact"/>
-            </w:pPr>
-          </w:p>
-        </w:tc>
-        <w:tc>
-          <w:p>
-            <w:pPr>
-              <w:pStyle w:val="Compact"/>
-            </w:pPr>
-          </w:p>
-        </w:tc>
-        <w:tc>
-          <w:p>
-            <w:pPr>
-              <w:pStyle w:val="Compact"/>
-            </w:pPr>
-          </w:p>
+          <w:p/>
+        </w:tc>
+        <w:tc>
+          <w:p/>
+        </w:tc>
+        <w:tc>
+          <w:p/>
+        </w:tc>
+        <w:tc>
+          <w:p/>
+        </w:tc>
+        <w:tc>
+          <w:p/>
         </w:tc>
         <w:tc>
           <w:p>
@@ -2074,52 +1991,47 @@
     </w:tbl>
     <w:p>
       <w:pPr>
+        <w:pStyle w:val="Heading4"/>
+      </w:pPr>
+      <w:bookmarkStart w:id="35" w:name="Xbb87494fc55e282e760a7f6acad199a34861a18"/>
+      <w:r>
+        <w:t xml:space="preserve">Analysis 2 - 3: Results from multilevel random effects meta-analysis with exclusions</w:t>
+      </w:r>
+      <w:bookmarkEnd w:id="35"/>
+    </w:p>
+    <w:p>
+      <w:pPr>
+        <w:pStyle w:val="FirstParagraph"/>
+      </w:pPr>
+      <w:r>
+        <w:t xml:space="preserve">Examining just the 198 cases in which the replication study was statistically significant (65% of all studies), the average effect for original studies was 0.404, and the mean effect size for replication studies was 0.387. This represents a mean decrease of r = 0.017, a mean percentage increase in effect sizes of 4% and a median percentage decrease of 7%. Using equivalence testing 77% of replication studies were not statistically equivalent to the null (n= 237). The average effect size in the original non-equivalent studies was 0.406, compared to a mean effect size for replication studies of r = 0.348. This is a mean decrease of r = 0.058, a mean percentage decrease of 7%, and a median percentage decrease of 17%.</w:t>
+      </w:r>
+    </w:p>
+    <w:p>
+      <w:pPr>
         <w:pStyle w:val="BodyText"/>
       </w:pPr>
-    </w:p>
-    <w:p>
-      <w:pPr>
-        <w:pStyle w:val="Heading4"/>
-      </w:pPr>
-      <w:bookmarkStart w:id="36" w:name="analysis-2---3-results-from-multilevel-random-effects-meta-analysis-with-exclusions"/>
+      <w:r>
+        <w:t xml:space="preserve">Reperforming the meta-analysis only including studies for which the replication was statistically significant and had an effect in same direction as the original produced an estimated r = -0.051 (95% CI [-0.111, 0.01]) change in effect sizes from original to replication studies. Including only the studies which were not statistically equivalent to the null leads to a predicted r = -0.082 (95% CI [-0.154, -0.01]) decrease in effect sizes. The estimates of the proportion of variance attributable to the article or replication project level did not change considerably in either of these subsets. See table [all model output] for the model estimates from each model.</w:t>
+      </w:r>
+    </w:p>
+    <w:p>
+      <w:pPr>
+        <w:pStyle w:val="BodyText"/>
+      </w:pPr>
+      <w:r>
+        <w:t xml:space="preserve">These values represent changes equivalent to a decrease of 12% to 20% of the average original effect size (a correlation coefficient of r = 0.387). However, there was considerable imprecision in these estimates, with 95% confidence intervals for both of these subsamples extending from a considerable decrease equivalent to 38% of the average original effect size, to a small increase equivalent to 2% of the average original effect size.</w:t>
+      </w:r>
+    </w:p>
+    <w:p>
+      <w:pPr>
+        <w:pStyle w:val="Heading5"/>
+      </w:pPr>
+      <w:bookmarkStart w:id="36" w:name="table-all-model-output"/>
+      <w:r>
+        <w:t xml:space="preserve">Table [all model output]</w:t>
+      </w:r>
       <w:bookmarkEnd w:id="36"/>
-      <w:r>
-        <w:t xml:space="preserve">Analysis 2 - 3: Results from multilevel random effects meta-analysis with exclusions</w:t>
-      </w:r>
-    </w:p>
-    <w:p>
-      <w:pPr>
-        <w:pStyle w:val="FirstParagraph"/>
-      </w:pPr>
-      <w:r>
-        <w:t xml:space="preserve">Examining just the 198 cases in which the replication study was statistically significant (65% of all studies), the average effect for original studies was 0.404, and the mean effect size for replication studies was 0.387. This represents a mean decrease of r = 0.017, a mean percentage increase in effect sizes of 4% and a median percentage decrease of 7%. Using equivalence testing 77% of replication studies were not statistically equivalent to the null (n= 237). The average effect size in the original non-equivalent studies was 0.406, compared to a mean effect size for replication studies of r = 0.348. This is a mean decrease of r = 0.058, a mean percentage decrease of 7%, and a median percentage decrease of 17%.</w:t>
-      </w:r>
-    </w:p>
-    <w:p>
-      <w:pPr>
-        <w:pStyle w:val="BodyText"/>
-      </w:pPr>
-      <w:r>
-        <w:t xml:space="preserve">Reperforming the meta-analysis only including studies for which the replication was statistically significant and had an effect in same direction as the original produced an estimated r = -0.051 (95% CI [-0.111, 0.01]) change in effect sizes from original to replication studies. Including only the studies which were not statistically equivalent to the null leads to a predicted r = -0.082 (95% CI [-0.154, -0.01]) decrease in effect sizes. The estimates of the proportion of variance attributable to the article or replication project level did not change considerably in either of these subsets. See table [all model output] for the model estimates from each model.</w:t>
-      </w:r>
-    </w:p>
-    <w:p>
-      <w:pPr>
-        <w:pStyle w:val="BodyText"/>
-      </w:pPr>
-      <w:r>
-        <w:t xml:space="preserve">These values represent changes equivalent to a decrease of 12% to 20% of the average original effect size (a correlation coefficient of r = 0.387). However, there was considerable imprecision in these estimates, with 95% confidence intervals for both of these subsamples extending from a considerable decrease equivalent to 38% of the average original effect size, to a small increase equivalent to 2% of the average original effect size.</w:t>
-      </w:r>
-    </w:p>
-    <w:p>
-      <w:pPr>
-        <w:pStyle w:val="Heading5"/>
-      </w:pPr>
-      <w:bookmarkStart w:id="37" w:name="table-all-model-output"/>
-      <w:bookmarkEnd w:id="37"/>
-      <w:r>
-        <w:t xml:space="preserve">Table [all model output]</w:t>
-      </w:r>
     </w:p>
     <w:p>
       <w:pPr>
@@ -2131,7 +2043,7 @@
     </w:p>
     <w:tbl>
       <w:tblPr>
-        <w:tblStyle w:val="TableNormal"/>
+        <w:tblStyle w:val="Table"/>
         <w:tblW w:type="pct" w:w="0.0"/>
         <w:tblLook w:firstRow="1"/>
       </w:tblPr>
@@ -2536,29 +2448,29 @@
       <w:pPr>
         <w:pStyle w:val="Heading5"/>
       </w:pPr>
-      <w:bookmarkStart w:id="38" w:name="leave-one-out-cross-validation-of-meta-analyses"/>
+      <w:bookmarkStart w:id="37" w:name="X7723bac1e49e3fff47ec3915278ca3275f095b4"/>
+      <w:r>
+        <w:t xml:space="preserve">Leave one out cross validation of meta-analyses</w:t>
+      </w:r>
+      <w:bookmarkEnd w:id="37"/>
+    </w:p>
+    <w:p>
+      <w:pPr>
+        <w:pStyle w:val="FirstParagraph"/>
+      </w:pPr>
+      <w:r>
+        <w:t xml:space="preserve">To assess how sensitive the results of the multilevel models were to the inclusion of each of the replication projects, the included studies, and the individual replicated effects, all of the above multilevel models were rerun using leave one out cross validation, excluding both each effect, effects from each original study (i.e., in cases where multiple effects were tested from the same original source), and each replication project one at a time. None of these analyses led to model estimates (i.e., the expected decrease in effect size between original and replication study or equivalently the intercept estimate) that were further than 0.02 from those given above, suggesting that none of the individual projects, effects or studies included were overly influential. See supplementary material 3 for tables summarising the leave-one-out model output.</w:t>
+      </w:r>
+    </w:p>
+    <w:p>
+      <w:pPr>
+        <w:pStyle w:val="Heading4"/>
+      </w:pPr>
+      <w:bookmarkStart w:id="38" w:name="X2d694379517e2969be2087ef6697da0a2f235ef"/>
+      <w:r>
+        <w:t xml:space="preserve">Analysis 4: Bayesian mixture model results</w:t>
+      </w:r>
       <w:bookmarkEnd w:id="38"/>
-      <w:r>
-        <w:t xml:space="preserve">Leave one out cross validation of meta-analyses</w:t>
-      </w:r>
-    </w:p>
-    <w:p>
-      <w:pPr>
-        <w:pStyle w:val="FirstParagraph"/>
-      </w:pPr>
-      <w:r>
-        <w:t xml:space="preserve">To assess how sensitive the results of the multilevel models were to the inclusion of each of the replication projects, the included studies, and the individual replicated effects, all of the above multilevel models were rerun using leave one out cross validation, excluding both each effect, effects from each original study (i.e., in cases where multiple effects were tested from the same original source), and each replication project one at a time. None of these analyses led to model estimates (i.e., the expected decrease in effect size between original and replication study or equivalently the intercept estimate) that were further than 0.02 from those given above, suggesting that none of the individual projects, effects or studies included were overly influential. See supplementary material 3 for tables summarising the leave-one-out model output.</w:t>
-      </w:r>
-    </w:p>
-    <w:p>
-      <w:pPr>
-        <w:pStyle w:val="Heading4"/>
-      </w:pPr>
-      <w:bookmarkStart w:id="39" w:name="analysis-4-bayesian-mixture-model-results"/>
-      <w:bookmarkEnd w:id="39"/>
-      <w:r>
-        <w:t xml:space="preserve">Analysis 4: Bayesian mixture model results</w:t>
-      </w:r>
     </w:p>
     <w:p>
       <w:pPr>
@@ -2619,20 +2531,20 @@
       <w:r>
         <w:drawing>
           <wp:inline>
-            <wp:extent cx="5334000" cy="3333750"/>
+            <wp:extent cx="5334000" cy="3333749"/>
             <wp:effectExtent b="0" l="0" r="0" t="0"/>
             <wp:docPr descr="" title="" id="1" name="Picture"/>
             <a:graphic>
               <a:graphicData uri="http://schemas.openxmlformats.org/drawingml/2006/picture">
                 <pic:pic>
                   <pic:nvPicPr>
-                    <pic:cNvPr descr="EstimatingTheEffectOfPublicationBias_files/figure-docx/unnamed-chunk-7-1.png" id="0" name="Picture"/>
+                    <pic:cNvPr descr="EstimatingTheEffectOfPublicationBias_files/figure-docx/unnamed-chunk-8-1.png" id="0" name="Picture"/>
                     <pic:cNvPicPr>
                       <a:picLocks noChangeArrowheads="1" noChangeAspect="1"/>
                     </pic:cNvPicPr>
                   </pic:nvPicPr>
                   <pic:blipFill>
-                    <a:blip r:embed="rId40"/>
+                    <a:blip r:embed="rId39"/>
                     <a:stretch>
                       <a:fillRect/>
                     </a:stretch>
@@ -2640,7 +2552,7 @@
                   <pic:spPr bwMode="auto">
                     <a:xfrm>
                       <a:off x="0" y="0"/>
-                      <a:ext cx="5334000" cy="3333750"/>
+                      <a:ext cx="5334000" cy="3333749"/>
                     </a:xfrm>
                     <a:prstGeom prst="rect">
                       <a:avLst/>
@@ -2663,29 +2575,29 @@
       <w:pPr>
         <w:pStyle w:val="Heading6"/>
       </w:pPr>
-      <w:bookmarkStart w:id="41" w:name="figure-2."/>
+      <w:bookmarkStart w:id="40" w:name="figure-2."/>
+      <w:r>
+        <w:t xml:space="preserve">Figure 2.</w:t>
+      </w:r>
+      <w:bookmarkEnd w:id="40"/>
+    </w:p>
+    <w:p>
+      <w:pPr>
+        <w:pStyle w:val="FirstParagraph"/>
+      </w:pPr>
+      <w:r>
+        <w:t xml:space="preserve">A scatterplot of replication study effect sizes (in correlation coefficients) plotted against original study effect sizes, colored by the posterior assignment rate, the proportion of times each study was assigned to the alternative hypothesis. Points which fall on the solid, diagonal line represent replication effect sizes equal to the original effect sizes. Point size represents (the log) of the number of participants in the replication study.</w:t>
+      </w:r>
+    </w:p>
+    <w:p>
+      <w:pPr>
+        <w:pStyle w:val="Heading2"/>
+      </w:pPr>
+      <w:bookmarkStart w:id="41" w:name="discussion"/>
+      <w:r>
+        <w:t xml:space="preserve">Discussion</w:t>
+      </w:r>
       <w:bookmarkEnd w:id="41"/>
-      <w:r>
-        <w:t xml:space="preserve">Figure 2.</w:t>
-      </w:r>
-    </w:p>
-    <w:p>
-      <w:pPr>
-        <w:pStyle w:val="FirstParagraph"/>
-      </w:pPr>
-      <w:r>
-        <w:t xml:space="preserve">A scatterplot of replication study effect sizes (in correlation coefficients) plotted against original study effect sizes, colored by the posterior assignment rate, the proportion of times each study was assigned to the alternative hypothesis. Points which fall on the solid, diagonal line represent replication effect sizes equal to the original effect sizes. Point size represents (the log) of the number of participants in the replication study.</w:t>
-      </w:r>
-    </w:p>
-    <w:p>
-      <w:pPr>
-        <w:pStyle w:val="Heading2"/>
-      </w:pPr>
-      <w:bookmarkStart w:id="42" w:name="discussion"/>
-      <w:bookmarkEnd w:id="42"/>
-      <w:r>
-        <w:t xml:space="preserve">Discussion</w:t>
-      </w:r>
     </w:p>
     <w:p>
       <w:pPr>
@@ -2710,20 +2622,20 @@
       <w:r>
         <w:drawing>
           <wp:inline>
-            <wp:extent cx="5334000" cy="3333750"/>
+            <wp:extent cx="5334000" cy="3333749"/>
             <wp:effectExtent b="0" l="0" r="0" t="0"/>
             <wp:docPr descr="" title="" id="1" name="Picture"/>
             <a:graphic>
               <a:graphicData uri="http://schemas.openxmlformats.org/drawingml/2006/picture">
                 <pic:pic>
                   <pic:nvPicPr>
-                    <pic:cNvPr descr="EstimatingTheEffectOfPublicationBias_files/figure-docx/unnamed-chunk-8-1.png" id="0" name="Picture"/>
+                    <pic:cNvPr descr="EstimatingTheEffectOfPublicationBias_files/figure-docx/unnamed-chunk-9-1.png" id="0" name="Picture"/>
                     <pic:cNvPicPr>
                       <a:picLocks noChangeArrowheads="1" noChangeAspect="1"/>
                     </pic:cNvPicPr>
                   </pic:nvPicPr>
                   <pic:blipFill>
-                    <a:blip r:embed="rId43"/>
+                    <a:blip r:embed="rId42"/>
                     <a:stretch>
                       <a:fillRect/>
                     </a:stretch>
@@ -2731,7 +2643,7 @@
                   <pic:spPr bwMode="auto">
                     <a:xfrm>
                       <a:off x="0" y="0"/>
-                      <a:ext cx="5334000" cy="3333750"/>
+                      <a:ext cx="5334000" cy="3333749"/>
                     </a:xfrm>
                     <a:prstGeom prst="rect">
                       <a:avLst/>
@@ -2760,20 +2672,62 @@
     </w:p>
     <w:p>
       <w:pPr>
+        <w:pStyle w:val="BodyText"/>
+      </w:pPr>
+      <w:r>
+        <w:t xml:space="preserve">In using the results of this analysis to inform future research (e.g., in sample size planning) and to interpret the literature, it is essential to take note of the level of heterogeneity in the amount of effect size attenuation across not just replicated effects but also across replication projects. The sampling decisions and replication methods used by each of the included projects appears to have had a considerable effect on the amount of effect size attenuation seen (e.g., the estimated standard deviation of the mean project effect size attenuation from analysis 1 is 0.13, 95% CI [0.04, 0.18] in analysis 1). The degree of heterogeneity in the amount of effect size attenuation across studies and projects means that using any single estimate of the amount of effect size decrease is likely to be misleading in the case of any individual replication study.</w:t>
+      </w:r>
+    </w:p>
+    <w:p>
+      <w:pPr>
         <w:pStyle w:val="Heading4"/>
       </w:pPr>
-      <w:bookmarkStart w:id="44" w:name="limitations-and-future-directions"/>
+      <w:bookmarkStart w:id="43" w:name="limitations-and-future-directions"/>
+      <w:r>
+        <w:t xml:space="preserve">Limitations and future directions</w:t>
+      </w:r>
+      <w:bookmarkEnd w:id="43"/>
+    </w:p>
+    <w:p>
+      <w:pPr>
+        <w:pStyle w:val="FirstParagraph"/>
+      </w:pPr>
+      <w:r>
+        <w:t xml:space="preserve">In interpreting these results it is important to note several limitations. Firstly, the current study does not attempt to distinguish between effect size heterogeneity (i.e., effect sizes that are different due to subtle unobserved moderators {Kenny, 2019 #1041} and effect size exaggeration. However, in so far as effect size heterogeneity tends to lead to smaller effects in replication studies, it seems reasonable to term this effect size exaggeration for the purposes of researchers hoping to replicate or plan future similar studies of the same type of effects. It also cannot be ruled out on the basis of this data that the effect size differences seen in these large-scale replication projects are larger than would be seen for individuals attempting to replicate particular effects (e.g., if researchers in these large-scale replications have less access to the tacit knowledge that would normally facilitate replicators efforts).</w:t>
+      </w:r>
+    </w:p>
+    <w:p>
+      <w:pPr>
+        <w:pStyle w:val="BodyText"/>
+      </w:pPr>
+      <w:r>
+        <w:t xml:space="preserve">The Bayesian mixture model presented above assumes independence between effects and a uniform attenuation factor across all areas of psychological research, and allows for modeled true effect sizes to be negligibly small or even negative and still assumed to be sampled from the alternative distribution. Future research could help develop a more nuanced account of the data-generation process underlying this dataset by, for example, building a model that allows for the attenuation rate to change across replication studies, or by including more components in order to allowing for studies with negligible or negative but non-null effects in addition to the true alternative and null components modeled.</w:t>
+      </w:r>
+    </w:p>
+    <w:p>
+      <w:pPr>
+        <w:pStyle w:val="BodyText"/>
+      </w:pPr>
+      <w:r>
+        <w:t xml:space="preserve">Most importantly, none of the replication projects included in this analysis replicated true random selections from the literature, and the sampling strategies of the replication projects included vary widely (e.g., Soto, in press, examines studies included in a previous overview of trait-outcome associations whereas Camerer et al., 2018 only included studies published between 2010 and 2015 in the journals Nature and Science). It is possible that the effect size decreases seen here are systematically different from what would be seen across the behavioural sciences literature. As stated in the introduction, this analysis therefore should be seen as producing an estimate of the effect size differences we would expect to see in future large-scale replication projects, under the assumption the effects of the different sampling decisions used by these studies lead to normally distributed effects around some global mean level of effect size attenuation. While these results should be considered preliminary, this analysis nonetheless provides an initial estimate of the mean effect size attenuation that should be expected in replication studies, and suggests that even after accounting for the presence of null effects the amount of effect size attenuation between the published literature and replication studies is still noteworthy.</w:t>
+      </w:r>
+    </w:p>
+    <w:p>
+      <w:pPr>
+        <w:pStyle w:val="Heading3"/>
+      </w:pPr>
+      <w:bookmarkStart w:id="44" w:name="conclusion"/>
+      <w:r>
+        <w:t xml:space="preserve">Conclusion</w:t>
+      </w:r>
       <w:bookmarkEnd w:id="44"/>
-      <w:r>
-        <w:t xml:space="preserve">Limitations and future directions</w:t>
-      </w:r>
     </w:p>
     <w:p>
       <w:pPr>
         <w:pStyle w:val="FirstParagraph"/>
       </w:pPr>
       <w:r>
-        <w:t xml:space="preserve">In interpreting these results it is important to note several limitations. Firstly, the current study does not attempt to distinguish between effect size heterogeneity (i.e., effect sizes that are different under due to subtle unobserved moderators {Kenny, 2019 #1041} and effect size exaggeration. However, in so far as effect size heterogeneity tends to lead to smaller effects in replication studies, it seems reasonable to term this effect size exaggeration for the purposes of researchers hoping to replicate or plan future similar studies of the same type of effects. It also cannot be ruled out on the basis of this data that the effect size differences seen in these large-scale replication projects are larger than would be seen for individuals attempting to replicate particular effects (e.g., if researchers in these large-scale replications have less access to the tacit knowledge that would normally facilitate replicators efforts).</w:t>
+        <w:t xml:space="preserve">The findings of this study reinforce the importance of recent efforts to reduce psychology literature’s reliance on underpowered original research designs, to circumvent publication bias, and to avoid QRPs like p-hacking and HARKing {Bakker, 2012 #38}. Efforts to avoid the impact of any of these issues would likely reduce the degree to which effect sizes are attenuated in replications of the primary research literature. There are several recent efforts to reduce the impact of publication and reporting biases that readers should be aware of, many of which individual researchers can voluntarily and easily take part in.</w:t>
       </w:r>
     </w:p>
     <w:p>
@@ -2781,7 +2735,7 @@
         <w:pStyle w:val="BodyText"/>
       </w:pPr>
       <w:r>
-        <w:t xml:space="preserve">The Bayesian mixture model presented above assumes independence between effects and a uniform attenuation factor across all areas of psychological research, and allows for modeled true effect sizes to be negligibly small or even negative and still assumed to be sampled from the alternative distribution. Future research could help develop a more nuanced account of the data-generation process underlying this dataset by, for example, building a model that allows for the attenuation rate to change across replication studies, or by including more components in order to allowing for studies with negligible or negative but non-null effects in addition to the true alternative and null components modeled.</w:t>
+        <w:t xml:space="preserve">In order to avoid performing future underpowered reserach, researchers should be aware that their experiments are likely to be underpowered if they plan their sample sizes using the effect size reported in a previous experiment. As a conservative heuristic for researchers performing formal sample size planning such as a power analysis on the basis of previous research, researchers could follow the advice given in {Camerer, 2018 #967} and plan their experiments assuming that the true effect size is 50% of the reported effect size, a value matched by the more extreme 95% confidence interval of the estimated amount of effect size exaggeration across studies in this sample. Alternatively, it may be preferable to use methods of sample size planning that do not rely on precise a priori estimation of the effect size under study, such as planning studies to reliably detect the smallest effect size of interest {Lakens, 2018 #951}, using sequential analysis strategies {Pocock, 1977 #553}, or planning for adequate precision in parameter estimates across a range of possible effect sizes {Maxwell, 2008 #559;Kelley, 2017 #727}. Recent large scale multinational data collection efforts like the Many labs Projects or the Psychological Science Accelerator {Moshontz, 2018 #1025} also help to avoid the negative impacts of low statistical power by allowing for extremely high powered studies of even very small effects.</w:t>
       </w:r>
     </w:p>
     <w:p>
@@ -2789,38 +2743,12 @@
         <w:pStyle w:val="BodyText"/>
       </w:pPr>
       <w:r>
-        <w:t xml:space="preserve">Most importantly, none of the replication projects included in this analysis replicated true random selections from the literature, and the sampling strategies of the replication projects included vary widely (e.g., Soto, in press, examines studies included in a previous overview of trait-outcome associations whereas Camerer et al., 2018 only included studies published between 2010 and 2015 in the journals Nature and Science). It is possible that the effect size decreases seen here are systematically different from what would be seen across the behavioural sciences literature. While these results should be considered preliminary, this analysis nonetheless provides an initial estimate of the amount of effect size attenuation that should be expected when planning research, and suggests that even accounting for the presence of null effects the amount of effect size attenuation between the published literature and replication studies is still noteworthy.</w:t>
-      </w:r>
-    </w:p>
-    <w:p>
-      <w:pPr>
-        <w:pStyle w:val="Heading3"/>
-      </w:pPr>
-      <w:bookmarkStart w:id="45" w:name="conclusion"/>
-      <w:bookmarkEnd w:id="45"/>
-      <w:r>
-        <w:t xml:space="preserve">Conclusion</w:t>
-      </w:r>
-    </w:p>
-    <w:p>
-      <w:pPr>
-        <w:pStyle w:val="FirstParagraph"/>
-      </w:pPr>
-      <w:r>
-        <w:t xml:space="preserve">Researchers should be aware that their experiments are likely to be underpowered if they plan their sample sizes using the effect size reported in a previous experiment. As a conservative heuristic for researchers performing formal sample size planning such as a power analysis on the basis of previous research, researchers could follow the advice given in {Camerer, 2018 #967} and plan their experiments assuming that the true effect size is 50% of the reported effect size, a value matched by the more extreme 95% confidence interval of the estimated amount of effect size exaggeration across studies in this sample. Alternatively, it may be preferable to use methods of sample size planning that do not rely on precise a priori estimation of the effect size under study, such as planning studies to reliably detect the smallest effect size of interest {Lakens, 2018 #951}, using sequential analysis strategies {Pocock, 1977 #553;Lakens, 2014 #169}, or planning for adequate precision in parameter estimates across a range of possible effect sizes {Maxwell, 2008 #559;Kelley, 2017 #727}.</w:t>
-      </w:r>
-    </w:p>
-    <w:p>
-      <w:pPr>
-        <w:pStyle w:val="BodyText"/>
-      </w:pPr>
-      <w:r>
-        <w:t xml:space="preserve">This research also emphasizes the importance of efforts to reduce publication and reporting biases, many of which individual researchers can voluntarily and easily take part in. Firstly, data-sharing platforms such as figshare (figshare.com) and the Open Science Framework (osf.io) make it possible for researchers to easily share the results of research whether or not a study is published in a traditional journal. Secondly, pre-prints (e.g.,</w:t>
+        <w:t xml:space="preserve">Careful preregistration of analysis plans offers one method that reserachers can use to avoid biases in their data-analysis which may otherwise lead to inflated effect sizes {Wicherts, 2016 #475}. Data-sharing platforms such as figshare (figshare.com) and the Open Science Framework (osf.io) make it possible for researchers to easily share the results of research whether or not a study is published in a traditional journal. Similarly, pre-prints (e.g.,</w:t>
       </w:r>
       <w:r>
         <w:t xml:space="preserve"> </w:t>
       </w:r>
-      <w:hyperlink r:id="rId46">
+      <w:hyperlink r:id="rId45">
         <w:r>
           <w:rPr>
             <w:rStyle w:val="Hyperlink"/>
@@ -2829,192 +2757,192 @@
         </w:r>
       </w:hyperlink>
       <w:r>
-        <w:t xml:space="preserve">) allow researchers to report and publicize reports and data that may otherwise remain in the file draw, making it easier to ensure that non-significant results are accessible to other researchers and meta-analysts. Finally, projects like registered reports, in which papers are reviewed before data-collection on the basis of the design and analysis strategy as opposed to the results, also show promise in helping to develop a body of literature which is not affected by reporting and publication bias {Nosek, 2014 #202}. However, until large bodies of research free of publication bias become available, researchers should be aware that effect sizes in published studies are likely to be considerably overstated.</w:t>
+        <w:t xml:space="preserve">) allow researchers to report and publicize reports and data that may otherwise remain in the file draw. Both preprints and data repositories make it easier to ensure that non-significant results are accessible to other researchers and meta-analysts. Finally, registered reports, in which papers are reviewed before data-collection on the basis of the research design and analysis strategy as opposed to the results, also show promise in helping to develop a body of literature which is not affected by reporting and publication bias {Nosek, 2014 #202}. However, until large bodies of research free of publication bias become available, researchers should be aware that effect sizes in published studies are likely to be considerably overstated.</w:t>
       </w:r>
     </w:p>
     <w:p>
       <w:pPr>
         <w:pStyle w:val="Heading2"/>
       </w:pPr>
-      <w:bookmarkStart w:id="47" w:name="supplementary-material"/>
+      <w:bookmarkStart w:id="46" w:name="supplementary-material"/>
+      <w:r>
+        <w:t xml:space="preserve">Supplementary material</w:t>
+      </w:r>
+      <w:bookmarkEnd w:id="46"/>
+    </w:p>
+    <w:p>
+      <w:pPr>
+        <w:pStyle w:val="Heading2"/>
+      </w:pPr>
+      <w:bookmarkStart w:id="47" w:name="sm1"/>
+      <w:r>
+        <w:t xml:space="preserve">SM1</w:t>
+      </w:r>
       <w:bookmarkEnd w:id="47"/>
-      <w:r>
-        <w:t xml:space="preserve">Supplementary material</w:t>
-      </w:r>
-    </w:p>
-    <w:p>
-      <w:pPr>
-        <w:pStyle w:val="Heading2"/>
-      </w:pPr>
-      <w:bookmarkStart w:id="48" w:name="sm1"/>
+    </w:p>
+    <w:p>
+      <w:pPr>
+        <w:pStyle w:val="Heading3"/>
+      </w:pPr>
+      <w:bookmarkStart w:id="48" w:name="X1a6d93302d046dd2b70da96ecf6a1ca986f5eef"/>
+      <w:r>
+        <w:t xml:space="preserve">Replication project Extraction and exclusion details</w:t>
+      </w:r>
       <w:bookmarkEnd w:id="48"/>
-      <w:r>
-        <w:t xml:space="preserve">SM1</w:t>
-      </w:r>
-    </w:p>
-    <w:p>
-      <w:pPr>
-        <w:pStyle w:val="Heading3"/>
-      </w:pPr>
-      <w:bookmarkStart w:id="49" w:name="replication-project-extraction-and-exclusion-details"/>
+    </w:p>
+    <w:p>
+      <w:pPr>
+        <w:pStyle w:val="Heading5"/>
+      </w:pPr>
+      <w:bookmarkStart w:id="49" w:name="open-science-collaboration-2015-611"/>
+      <w:r>
+        <w:t xml:space="preserve">{Open Science Collaboration, 2015 #611}</w:t>
+      </w:r>
       <w:bookmarkEnd w:id="49"/>
-      <w:r>
-        <w:t xml:space="preserve">Replication project Extraction and exclusion details</w:t>
+    </w:p>
+    <w:p>
+      <w:pPr>
+        <w:pStyle w:val="FirstParagraph"/>
+      </w:pPr>
+      <w:r>
+        <w:t xml:space="preserve">Three original studies which did not report that their findings were indicative of a non-zero effect were excluded from those studies extracted from {Open Science Collaboration, 2015 #611}. Three studies for which z transformed correlation coefficients could not be extracted due to missing data in the downloaded data set were also excluded from analysis (these included 1 study which used multiple statistical tests in the original and replication studies, one study in which the replication and original study used different statistical tests, and one study for which the effect sizes were reported as beta coefficients wihtout test statistics or degrees of freedom). Effect sizes for original and replication studies are included for 94 out of 97 studies replicated studies from {Open Science Collaboration, 2015 #611} which reported having found a non-zero effect.</w:t>
       </w:r>
     </w:p>
     <w:p>
       <w:pPr>
         <w:pStyle w:val="Heading5"/>
       </w:pPr>
-      <w:bookmarkStart w:id="50" w:name="open-science-collaboration-2015-611"/>
+      <w:bookmarkStart w:id="50" w:name="camerer-2018-967"/>
+      <w:r>
+        <w:t xml:space="preserve">{Camerer, 2018 #967}</w:t>
+      </w:r>
       <w:bookmarkEnd w:id="50"/>
-      <w:r>
-        <w:t xml:space="preserve">{Open Science Collaboration, 2015 #611}</w:t>
-      </w:r>
     </w:p>
     <w:p>
       <w:pPr>
         <w:pStyle w:val="FirstParagraph"/>
       </w:pPr>
       <w:r>
-        <w:t xml:space="preserve">Three original studies which did not report that their findings were indicative of a non-zero effect were excluded from those studies extracted from {Open Science Collaboration, 2015 #611}. Three studies for which z transformed correlation coefficients could not be extracted due to missing data in the downloaded data set were also excluded from analysis. Effect sizes for original and replication studies are included for 94 out of 97 studies replicated studies from {Open Science Collaboration, 2015 #611} which reported having found a non-zero effect.</w:t>
+        <w:t xml:space="preserve">Original and replication effect sizes were extracted for all 21 studies included in {Camerer, 2018 #967}. In some cases in the Nature Science reproducibility project {Camerer, 2018 #967} multiple replication studies were performed for a single effect. In each of these cases we performed a fixed effects meta-analysis using the metafor package {Viechtbauer, 2010 #796} to estimate a meta-analytic effect size estimate. The effect size, standard errors and sample sizes used in the current study reflect this pooled estimate. This method leads to one study more</w:t>
+      </w:r>
+      <w:r>
+        <w:t xml:space="preserve"> </w:t>
+      </w:r>
+      <w:r>
+        <w:t xml:space="preserve">“</w:t>
+      </w:r>
+      <w:r>
+        <w:t xml:space="preserve">replicating</w:t>
+      </w:r>
+      <w:r>
+        <w:t xml:space="preserve">”</w:t>
+      </w:r>
+      <w:r>
+        <w:t xml:space="preserve"> </w:t>
+      </w:r>
+      <w:r>
+        <w:t xml:space="preserve">according to the</w:t>
+      </w:r>
+      <w:r>
+        <w:t xml:space="preserve"> </w:t>
+      </w:r>
+      <w:r>
+        <w:t xml:space="preserve">‘</w:t>
+      </w:r>
+      <w:r>
+        <w:t xml:space="preserve">statistical significance in the same direction of the original study</w:t>
+      </w:r>
+      <w:r>
+        <w:t xml:space="preserve">’</w:t>
+      </w:r>
+      <w:r>
+        <w:t xml:space="preserve"> </w:t>
+      </w:r>
+      <w:r>
+        <w:t xml:space="preserve">criterion than was originally reported in {Camerer, 2018 #967}, where they used the p value from the largest performed study instead of a pooled estimate.</w:t>
       </w:r>
     </w:p>
     <w:p>
       <w:pPr>
         <w:pStyle w:val="Heading5"/>
       </w:pPr>
-      <w:bookmarkStart w:id="51" w:name="camerer-2018-967"/>
+      <w:bookmarkStart w:id="51" w:name="soto-in-press-1032"/>
+      <w:r>
+        <w:t xml:space="preserve">{Soto, in press #1032}</w:t>
+      </w:r>
       <w:bookmarkEnd w:id="51"/>
-      <w:r>
-        <w:t xml:space="preserve">{Camerer, 2018 #967}</w:t>
-      </w:r>
     </w:p>
     <w:p>
       <w:pPr>
         <w:pStyle w:val="FirstParagraph"/>
       </w:pPr>
       <w:r>
-        <w:t xml:space="preserve">Original and replication effect sizes were extracted for all 21 studies included in {Camerer, 2018 #967}. In some cases in the Nature Science reproducibility project {Camerer, 2018 #967} multiple replication studies were performed for a single effect. In each of these cases we performed a fixed effects meta-analysis using the metafor package {Viechtbauer, 2010 #796} to estimate a meta-analytic effect size estimate. The effect size, standard errors and sample sizes used in the current study reflect this pooled estimate. This method leads to one study more</w:t>
-      </w:r>
-      <w:r>
-        <w:t xml:space="preserve"> </w:t>
-      </w:r>
-      <w:r>
-        <w:t xml:space="preserve">“</w:t>
-      </w:r>
-      <w:r>
-        <w:t xml:space="preserve">replicating</w:t>
-      </w:r>
-      <w:r>
-        <w:t xml:space="preserve">”</w:t>
-      </w:r>
-      <w:r>
-        <w:t xml:space="preserve"> </w:t>
-      </w:r>
-      <w:r>
-        <w:t xml:space="preserve">according to the</w:t>
-      </w:r>
-      <w:r>
-        <w:t xml:space="preserve"> </w:t>
-      </w:r>
-      <w:r>
-        <w:t xml:space="preserve">‘</w:t>
-      </w:r>
-      <w:r>
-        <w:t xml:space="preserve">statistical significance in the same direction of the original study</w:t>
-      </w:r>
-      <w:r>
-        <w:t xml:space="preserve">’</w:t>
-      </w:r>
-      <w:r>
-        <w:t xml:space="preserve"> </w:t>
-      </w:r>
-      <w:r>
-        <w:t xml:space="preserve">criterion than was originally reported in {Camerer, 2018 #967}, where they used the p value from the largest performed study instead of a pooled estimate.</w:t>
+        <w:t xml:space="preserve">Effect sizes were extracted for original and replication studies for 101 out of 121 included studies, and one original study’s sample size was not available. In {Soto, in press #1032} effect sizes which were only reported in this dataset as beta coefficients were not converted to Fisher z scores as not enough information was available in the data set to do so. A total of 100 of 121 effects were included in the current analysis. As some replication studies used shorter form versions of the original data collection instruments, all results presented have been disattenuated using the Spearman-Brown prediction formula and Spearman disattenuation formula to estimate the trait-outcome associations that would be expected if the outcome measure had used the same number of items as the original study (Lord &amp; Novick, 1968). Following the other large scale replication studies, the signs of the original and replication study effects were inverted for analysis if the original effect was negative.</w:t>
       </w:r>
     </w:p>
     <w:p>
       <w:pPr>
         <w:pStyle w:val="Heading5"/>
       </w:pPr>
-      <w:bookmarkStart w:id="52" w:name="soto-in-press-1032"/>
+      <w:bookmarkStart w:id="52" w:name="cova-2018-984"/>
+      <w:r>
+        <w:t xml:space="preserve">{Cova, 2018 #984}</w:t>
+      </w:r>
       <w:bookmarkEnd w:id="52"/>
-      <w:r>
-        <w:t xml:space="preserve">{Soto, in press #1032}</w:t>
-      </w:r>
     </w:p>
     <w:p>
       <w:pPr>
         <w:pStyle w:val="FirstParagraph"/>
       </w:pPr>
       <w:r>
-        <w:t xml:space="preserve">Effect sizes were extracted for original and replication studies for 101 out of 121 included studies, and one original study’s sample size was not available. In {Soto, in press #1032} effect sizes which were only reported in this dataset as beta coefficients were not converted to Fisher z scores as not enough information was available in the data set to do so. A total of 100 of 121 effects were included in the current analysis. As some replication studies used shorter form versions of the original data collection instruments, all results presented have been disattenuated using the Spearman-Brown prediction formula and Spearman disattenuation formula to estimate the trait-outcome associations that would be expected if the outcome measure had used the same number of items as the original study (Lord &amp; Novick, 1968). Following the other large scale replication studies, the signs of the original and replication study effects were inverted for analysis if the original effect was negative.</w:t>
+        <w:t xml:space="preserve">{Cova, 2018 #984} included three replications of original studies which were non-significant (and which did not claim to provide evidence for the effects under test), these were removed from analysis. Effect sizes were reported by Cova et al. (2018) and are included in the current study for 33, original and replication studies, out of an original 37 replicated studies with significant original results. The four studies for which no effect sizes were reported performed analyses for which Cova et al. (2018) could not develop reasonable effect size estimates (e.g., a Sobel test, GEE analysis).</w:t>
       </w:r>
     </w:p>
     <w:p>
       <w:pPr>
         <w:pStyle w:val="Heading5"/>
       </w:pPr>
-      <w:bookmarkStart w:id="53" w:name="cova-2018-984"/>
+      <w:bookmarkStart w:id="53" w:name="many-labs-1-klein-2014-988"/>
+      <w:r>
+        <w:t xml:space="preserve">Many labs 1 {Klein, 2014 #988}</w:t>
+      </w:r>
       <w:bookmarkEnd w:id="53"/>
-      <w:r>
-        <w:t xml:space="preserve">{Cova, 2018 #984}</w:t>
-      </w:r>
     </w:p>
     <w:p>
       <w:pPr>
         <w:pStyle w:val="FirstParagraph"/>
       </w:pPr>
       <w:r>
-        <w:t xml:space="preserve">{Cova, 2018 #984} included three replications of original studies which were non-significant (and which did not claim to provide evidence for the effects under test), these were removed from analysis. Effect sizes were reported by Cova et al. (2018) and are included in the current study for 33, original and replication studies, out of an original 37 replicated studies with significant original results. The four studies for which no effect sizes were reported performed analyses for which Cova et al. (2018) could not develop reasonable effect size estimates (e.g., a Sobel test, GEE analysis).</w:t>
+        <w:t xml:space="preserve">Many labs 1 {Klein, 2014 #988} examined whether effects from 13 original papers replicated, one of which did not report an effect size or test statistic so is not included in the current sample. No effect size was extractable for one original study, and this effect was excluded for the purposes of the current analysis. Four different operationalisations of anchoring effects were tested, all of which are included in the current analysis, leading to a total of 15 paired data-points being included from this study. The multilevel models reported below accounts for non-independence between effects by including a random effect for study.</w:t>
       </w:r>
     </w:p>
     <w:p>
       <w:pPr>
         <w:pStyle w:val="Heading5"/>
       </w:pPr>
-      <w:bookmarkStart w:id="54" w:name="many-labs-1-klein-2014-988"/>
+      <w:bookmarkStart w:id="54" w:name="many-labs-2-klein-2018-1021"/>
+      <w:r>
+        <w:t xml:space="preserve">Many labs 2 {Klein, 2018 #1021}</w:t>
+      </w:r>
       <w:bookmarkEnd w:id="54"/>
-      <w:r>
-        <w:t xml:space="preserve">Many labs 1 {Klein, 2014 #988}</w:t>
-      </w:r>
     </w:p>
     <w:p>
       <w:pPr>
         <w:pStyle w:val="FirstParagraph"/>
       </w:pPr>
       <w:r>
-        <w:t xml:space="preserve">Many labs 1 {Klein, 2014 #988} examined whether effects from 13 original papers replicated, one of which did not report an effect size or test statistic so is not included in the current sample. No effect size was extractable for one original study, and this effect was excluded for the purposes of the current analysis. Four different operationalisations of anchoring effects were tested, all of which are included in the current analysis, leading to a total of 15 paired data-points being included from this study. The multilevel models reported below accounts for non-independence between effects by including a random effect for study.</w:t>
+        <w:t xml:space="preserve">A total of 22 of 28 paired original and replication effects sizes are included for this analysis. Four studies from {Klein, 2018 #1021} were removed because the original and replication studies examined a difference in effect sizes seen in different conditions, and the effects were not directly tested against each other making it difficult to derive an appropriate effect size. Two additional studies were excluded because their effect sizes were only available as Cohen’s q.</w:t>
       </w:r>
     </w:p>
     <w:p>
       <w:pPr>
         <w:pStyle w:val="Heading5"/>
       </w:pPr>
-      <w:bookmarkStart w:id="55" w:name="many-labs-2-klein-2018-1021"/>
+      <w:bookmarkStart w:id="55" w:name="ebersole-2016-985"/>
+      <w:r>
+        <w:t xml:space="preserve">{Ebersole, 2016 #985}</w:t>
+      </w:r>
       <w:bookmarkEnd w:id="55"/>
-      <w:r>
-        <w:t xml:space="preserve">Many labs 2 {Klein, 2018 #1021}</w:t>
-      </w:r>
-    </w:p>
-    <w:p>
-      <w:pPr>
-        <w:pStyle w:val="FirstParagraph"/>
-      </w:pPr>
-      <w:r>
-        <w:t xml:space="preserve">A total of 22 of 28 paired original and replication effects sizes are included for this analysis. Four studies from {Klein, 2018 #1021} were removed because the original and replication studies examined a difference in effect sizes seen in different conditions, and the effects were not directly tested against each other making it difficult to derive an appropriate effect size. Two additional studies were excluded because their effect sizes were only available as Cohen’s q.</w:t>
-      </w:r>
-    </w:p>
-    <w:p>
-      <w:pPr>
-        <w:pStyle w:val="Heading5"/>
-      </w:pPr>
-      <w:bookmarkStart w:id="56" w:name="ebersole-2016-985"/>
-      <w:bookmarkEnd w:id="56"/>
-      <w:r>
-        <w:t xml:space="preserve">{Ebersole, 2016 #985}</w:t>
-      </w:r>
     </w:p>
     <w:p>
       <w:pPr>
@@ -3243,39 +3171,39 @@
       <w:pPr>
         <w:pStyle w:val="Heading5"/>
       </w:pPr>
-      <w:bookmarkStart w:id="57" w:name="camerer-2016-983"/>
+      <w:bookmarkStart w:id="56" w:name="camerer-2016-983"/>
+      <w:r>
+        <w:t xml:space="preserve">{Camerer, 2016 #983}</w:t>
+      </w:r>
+      <w:bookmarkEnd w:id="56"/>
+    </w:p>
+    <w:p>
+      <w:pPr>
+        <w:pStyle w:val="FirstParagraph"/>
+      </w:pPr>
+      <w:r>
+        <w:t xml:space="preserve">The economics replication project {Camerer, 2016 #983}. Original and replication effect sizes for all 18 studies were reported in correlation coefficients and all are included in this analysis.</w:t>
+      </w:r>
+    </w:p>
+    <w:p>
+      <w:pPr>
+        <w:pStyle w:val="Heading3"/>
+      </w:pPr>
+      <w:bookmarkStart w:id="57" w:name="sm2"/>
+      <w:r>
+        <w:t xml:space="preserve">SM2</w:t>
+      </w:r>
       <w:bookmarkEnd w:id="57"/>
-      <w:r>
-        <w:t xml:space="preserve">{Camerer, 2016 #983}</w:t>
-      </w:r>
-    </w:p>
-    <w:p>
-      <w:pPr>
-        <w:pStyle w:val="FirstParagraph"/>
-      </w:pPr>
-      <w:r>
-        <w:t xml:space="preserve">The economics replication project {Camerer, 2016 #983}. Original and replication effect sizes for all 18 studies were reported in correlation coefficients and all are included in this analysis.</w:t>
-      </w:r>
     </w:p>
     <w:p>
       <w:pPr>
         <w:pStyle w:val="Heading3"/>
       </w:pPr>
-      <w:bookmarkStart w:id="58" w:name="sm2"/>
+      <w:bookmarkStart w:id="58" w:name="Xb892899b3d376f4ba68c2fafc6847bae77a4dd4"/>
+      <w:r>
+        <w:t xml:space="preserve">Plots and multilevel model output of the relationship between original and replication correlation coefficients using varied exclusion criteria</w:t>
+      </w:r>
       <w:bookmarkEnd w:id="58"/>
-      <w:r>
-        <w:t xml:space="preserve">SM2</w:t>
-      </w:r>
-    </w:p>
-    <w:p>
-      <w:pPr>
-        <w:pStyle w:val="Heading3"/>
-      </w:pPr>
-      <w:bookmarkStart w:id="59" w:name="plots-and-multilevel-model-output-of-the-relationship-between-original-and-replication-correlation-coefficients-using-varied-exclusion-criteria"/>
-      <w:bookmarkEnd w:id="59"/>
-      <w:r>
-        <w:t xml:space="preserve">Plots and multilevel model output of the relationship between original and replication correlation coefficients using varied exclusion criteria</w:t>
-      </w:r>
     </w:p>
     <w:p>
       <w:pPr>
@@ -3295,7 +3223,7 @@
     </w:p>
     <w:tbl>
       <w:tblPr>
-        <w:tblStyle w:val="TableNormal"/>
+        <w:tblStyle w:val="Table"/>
         <w:tblW w:type="pct" w:w="0.0"/>
         <w:tblLook w:firstRow="1"/>
       </w:tblPr>
@@ -3464,48 +3392,24 @@
           </w:p>
         </w:tc>
         <w:tc>
-          <w:p>
-            <w:pPr>
-              <w:pStyle w:val="Compact"/>
-            </w:pPr>
-          </w:p>
+          <w:p/>
         </w:tc>
       </w:tr>
       <w:tr>
         <w:tc>
-          <w:p>
-            <w:pPr>
-              <w:pStyle w:val="Compact"/>
-            </w:pPr>
-          </w:p>
-        </w:tc>
-        <w:tc>
-          <w:p>
-            <w:pPr>
-              <w:pStyle w:val="Compact"/>
-            </w:pPr>
-          </w:p>
-        </w:tc>
-        <w:tc>
-          <w:p>
-            <w:pPr>
-              <w:pStyle w:val="Compact"/>
-            </w:pPr>
-          </w:p>
-        </w:tc>
-        <w:tc>
-          <w:p>
-            <w:pPr>
-              <w:pStyle w:val="Compact"/>
-            </w:pPr>
-          </w:p>
-        </w:tc>
-        <w:tc>
-          <w:p>
-            <w:pPr>
-              <w:pStyle w:val="Compact"/>
-            </w:pPr>
-          </w:p>
+          <w:p/>
+        </w:tc>
+        <w:tc>
+          <w:p/>
+        </w:tc>
+        <w:tc>
+          <w:p/>
+        </w:tc>
+        <w:tc>
+          <w:p/>
+        </w:tc>
+        <w:tc>
+          <w:p/>
         </w:tc>
         <w:tc>
           <w:p>
@@ -3521,39 +3425,19 @@
       </w:tr>
       <w:tr>
         <w:tc>
-          <w:p>
-            <w:pPr>
-              <w:pStyle w:val="Compact"/>
-            </w:pPr>
-          </w:p>
-        </w:tc>
-        <w:tc>
-          <w:p>
-            <w:pPr>
-              <w:pStyle w:val="Compact"/>
-            </w:pPr>
-          </w:p>
-        </w:tc>
-        <w:tc>
-          <w:p>
-            <w:pPr>
-              <w:pStyle w:val="Compact"/>
-            </w:pPr>
-          </w:p>
-        </w:tc>
-        <w:tc>
-          <w:p>
-            <w:pPr>
-              <w:pStyle w:val="Compact"/>
-            </w:pPr>
-          </w:p>
-        </w:tc>
-        <w:tc>
-          <w:p>
-            <w:pPr>
-              <w:pStyle w:val="Compact"/>
-            </w:pPr>
-          </w:p>
+          <w:p/>
+        </w:tc>
+        <w:tc>
+          <w:p/>
+        </w:tc>
+        <w:tc>
+          <w:p/>
+        </w:tc>
+        <w:tc>
+          <w:p/>
+        </w:tc>
+        <w:tc>
+          <w:p/>
         </w:tc>
         <w:tc>
           <w:p>
@@ -3569,39 +3453,19 @@
       </w:tr>
       <w:tr>
         <w:tc>
-          <w:p>
-            <w:pPr>
-              <w:pStyle w:val="Compact"/>
-            </w:pPr>
-          </w:p>
-        </w:tc>
-        <w:tc>
-          <w:p>
-            <w:pPr>
-              <w:pStyle w:val="Compact"/>
-            </w:pPr>
-          </w:p>
-        </w:tc>
-        <w:tc>
-          <w:p>
-            <w:pPr>
-              <w:pStyle w:val="Compact"/>
-            </w:pPr>
-          </w:p>
-        </w:tc>
-        <w:tc>
-          <w:p>
-            <w:pPr>
-              <w:pStyle w:val="Compact"/>
-            </w:pPr>
-          </w:p>
-        </w:tc>
-        <w:tc>
-          <w:p>
-            <w:pPr>
-              <w:pStyle w:val="Compact"/>
-            </w:pPr>
-          </w:p>
+          <w:p/>
+        </w:tc>
+        <w:tc>
+          <w:p/>
+        </w:tc>
+        <w:tc>
+          <w:p/>
+        </w:tc>
+        <w:tc>
+          <w:p/>
+        </w:tc>
+        <w:tc>
+          <w:p/>
         </w:tc>
         <w:tc>
           <w:p>
@@ -3617,39 +3481,19 @@
       </w:tr>
       <w:tr>
         <w:tc>
-          <w:p>
-            <w:pPr>
-              <w:pStyle w:val="Compact"/>
-            </w:pPr>
-          </w:p>
-        </w:tc>
-        <w:tc>
-          <w:p>
-            <w:pPr>
-              <w:pStyle w:val="Compact"/>
-            </w:pPr>
-          </w:p>
-        </w:tc>
-        <w:tc>
-          <w:p>
-            <w:pPr>
-              <w:pStyle w:val="Compact"/>
-            </w:pPr>
-          </w:p>
-        </w:tc>
-        <w:tc>
-          <w:p>
-            <w:pPr>
-              <w:pStyle w:val="Compact"/>
-            </w:pPr>
-          </w:p>
-        </w:tc>
-        <w:tc>
-          <w:p>
-            <w:pPr>
-              <w:pStyle w:val="Compact"/>
-            </w:pPr>
-          </w:p>
+          <w:p/>
+        </w:tc>
+        <w:tc>
+          <w:p/>
+        </w:tc>
+        <w:tc>
+          <w:p/>
+        </w:tc>
+        <w:tc>
+          <w:p/>
+        </w:tc>
+        <w:tc>
+          <w:p/>
         </w:tc>
         <w:tc>
           <w:p>
@@ -3678,7 +3522,357 @@
               <a:graphicData uri="http://schemas.openxmlformats.org/drawingml/2006/picture">
                 <pic:pic>
                   <pic:nvPicPr>
-                    <pic:cNvPr descr="EstimatingTheEffectOfPublicationBias_files/figure-docx/unnamed-chunk-10-1.png" id="0" name="Picture"/>
+                    <pic:cNvPr descr="EstimatingTheEffectOfPublicationBias_files/figure-docx/unnamed-chunk-11-1.png" id="0" name="Picture"/>
+                    <pic:cNvPicPr>
+                      <a:picLocks noChangeArrowheads="1" noChangeAspect="1"/>
+                    </pic:cNvPicPr>
+                  </pic:nvPicPr>
+                  <pic:blipFill>
+                    <a:blip r:embed="rId59"/>
+                    <a:stretch>
+                      <a:fillRect/>
+                    </a:stretch>
+                  </pic:blipFill>
+                  <pic:spPr bwMode="auto">
+                    <a:xfrm>
+                      <a:off x="0" y="0"/>
+                      <a:ext cx="5334000" cy="3333750"/>
+                    </a:xfrm>
+                    <a:prstGeom prst="rect">
+                      <a:avLst/>
+                    </a:prstGeom>
+                    <a:noFill/>
+                    <a:ln w="9525">
+                      <a:noFill/>
+                      <a:headEnd/>
+                      <a:tailEnd/>
+                    </a:ln>
+                  </pic:spPr>
+                </pic:pic>
+              </a:graphicData>
+            </a:graphic>
+          </wp:inline>
+        </w:drawing>
+      </w:r>
+    </w:p>
+    <w:p>
+      <w:pPr>
+        <w:pStyle w:val="BodyText"/>
+      </w:pPr>
+      <w:r>
+        <w:t xml:space="preserve">Figure SM1. Scatter plot of replication effect sizes (in correlation coefficients) plotted against original effects including all data.</w:t>
+      </w:r>
+    </w:p>
+    <w:p>
+      <w:pPr>
+        <w:pStyle w:val="BodyText"/>
+      </w:pPr>
+      <w:r>
+        <w:t xml:space="preserve">Table SM2. Multilevel meta-analysis model estimates and random effects including only statistically significant replications.</w:t>
+      </w:r>
+    </w:p>
+    <w:tbl>
+      <w:tblPr>
+        <w:tblStyle w:val="Table"/>
+        <w:tblW w:type="pct" w:w="0.0"/>
+        <w:tblLook w:firstRow="1"/>
+      </w:tblPr>
+      <w:tblGrid/>
+      <w:tr>
+        <w:trPr>
+          <w:cnfStyle w:firstRow="1"/>
+        </w:trPr>
+        <w:tc>
+          <w:tcPr>
+            <w:tcBorders>
+              <w:bottom w:val="single"/>
+            </w:tcBorders>
+            <w:vAlign w:val="bottom"/>
+          </w:tcPr>
+          <w:p>
+            <w:pPr>
+              <w:pStyle w:val="Compact"/>
+              <w:jc w:val="right"/>
+            </w:pPr>
+            <w:r>
+              <w:t xml:space="preserve">Estimate</w:t>
+            </w:r>
+          </w:p>
+        </w:tc>
+        <w:tc>
+          <w:tcPr>
+            <w:tcBorders>
+              <w:bottom w:val="single"/>
+            </w:tcBorders>
+            <w:vAlign w:val="bottom"/>
+          </w:tcPr>
+          <w:p>
+            <w:pPr>
+              <w:pStyle w:val="Compact"/>
+              <w:jc w:val="right"/>
+            </w:pPr>
+            <w:r>
+              <w:t xml:space="preserve">95% CI LB</w:t>
+            </w:r>
+          </w:p>
+        </w:tc>
+        <w:tc>
+          <w:tcPr>
+            <w:tcBorders>
+              <w:bottom w:val="single"/>
+            </w:tcBorders>
+            <w:vAlign w:val="bottom"/>
+          </w:tcPr>
+          <w:p>
+            <w:pPr>
+              <w:pStyle w:val="Compact"/>
+              <w:jc w:val="right"/>
+            </w:pPr>
+            <w:r>
+              <w:t xml:space="preserve">95% CI UB</w:t>
+            </w:r>
+          </w:p>
+        </w:tc>
+        <w:tc>
+          <w:tcPr>
+            <w:tcBorders>
+              <w:bottom w:val="single"/>
+            </w:tcBorders>
+            <w:vAlign w:val="bottom"/>
+          </w:tcPr>
+          <w:p>
+            <w:pPr>
+              <w:pStyle w:val="Compact"/>
+              <w:jc w:val="right"/>
+            </w:pPr>
+            <w:r>
+              <w:t xml:space="preserve">SE</w:t>
+            </w:r>
+          </w:p>
+        </w:tc>
+        <w:tc>
+          <w:tcPr>
+            <w:tcBorders>
+              <w:bottom w:val="single"/>
+            </w:tcBorders>
+            <w:vAlign w:val="bottom"/>
+          </w:tcPr>
+          <w:p>
+            <w:pPr>
+              <w:pStyle w:val="Compact"/>
+              <w:jc w:val="right"/>
+            </w:pPr>
+            <w:r>
+              <w:t xml:space="preserve">p</w:t>
+            </w:r>
+          </w:p>
+        </w:tc>
+        <w:tc>
+          <w:tcPr>
+            <w:tcBorders>
+              <w:bottom w:val="single"/>
+            </w:tcBorders>
+            <w:vAlign w:val="bottom"/>
+          </w:tcPr>
+          <w:p>
+            <w:pPr>
+              <w:pStyle w:val="Compact"/>
+              <w:jc w:val="left"/>
+            </w:pPr>
+            <w:r>
+              <w:t xml:space="preserve">Random effects</w:t>
+            </w:r>
+          </w:p>
+        </w:tc>
+      </w:tr>
+      <w:tr>
+        <w:tc>
+          <w:p>
+            <w:pPr>
+              <w:pStyle w:val="Compact"/>
+              <w:jc w:val="right"/>
+            </w:pPr>
+            <w:r>
+              <w:t xml:space="preserve">-0.05</w:t>
+            </w:r>
+          </w:p>
+        </w:tc>
+        <w:tc>
+          <w:p>
+            <w:pPr>
+              <w:pStyle w:val="Compact"/>
+              <w:jc w:val="right"/>
+            </w:pPr>
+            <w:r>
+              <w:t xml:space="preserve">-0.11</w:t>
+            </w:r>
+          </w:p>
+        </w:tc>
+        <w:tc>
+          <w:p>
+            <w:pPr>
+              <w:pStyle w:val="Compact"/>
+              <w:jc w:val="right"/>
+            </w:pPr>
+            <w:r>
+              <w:t xml:space="preserve">0.01</w:t>
+            </w:r>
+          </w:p>
+        </w:tc>
+        <w:tc>
+          <w:p>
+            <w:pPr>
+              <w:pStyle w:val="Compact"/>
+              <w:jc w:val="right"/>
+            </w:pPr>
+            <w:r>
+              <w:t xml:space="preserve">0.03</w:t>
+            </w:r>
+          </w:p>
+        </w:tc>
+        <w:tc>
+          <w:p>
+            <w:pPr>
+              <w:pStyle w:val="Compact"/>
+              <w:jc w:val="right"/>
+            </w:pPr>
+            <w:r>
+              <w:t xml:space="preserve">0.1</w:t>
+            </w:r>
+          </w:p>
+        </w:tc>
+        <w:tc>
+          <w:p/>
+        </w:tc>
+      </w:tr>
+      <w:tr>
+        <w:tc>
+          <w:p/>
+        </w:tc>
+        <w:tc>
+          <w:p/>
+        </w:tc>
+        <w:tc>
+          <w:p/>
+        </w:tc>
+        <w:tc>
+          <w:p/>
+        </w:tc>
+        <w:tc>
+          <w:p/>
+        </w:tc>
+        <w:tc>
+          <w:p>
+            <w:pPr>
+              <w:pStyle w:val="Compact"/>
+              <w:jc w:val="left"/>
+            </w:pPr>
+            <w:r>
+              <w:t xml:space="preserve">Project variance = 0.005, n = 8</w:t>
+            </w:r>
+          </w:p>
+        </w:tc>
+      </w:tr>
+      <w:tr>
+        <w:tc>
+          <w:p/>
+        </w:tc>
+        <w:tc>
+          <w:p/>
+        </w:tc>
+        <w:tc>
+          <w:p/>
+        </w:tc>
+        <w:tc>
+          <w:p/>
+        </w:tc>
+        <w:tc>
+          <w:p/>
+        </w:tc>
+        <w:tc>
+          <w:p>
+            <w:pPr>
+              <w:pStyle w:val="Compact"/>
+              <w:jc w:val="left"/>
+            </w:pPr>
+            <w:r>
+              <w:t xml:space="preserve">Article variance = 0.014, n = 132</w:t>
+            </w:r>
+          </w:p>
+        </w:tc>
+      </w:tr>
+      <w:tr>
+        <w:tc>
+          <w:p/>
+        </w:tc>
+        <w:tc>
+          <w:p/>
+        </w:tc>
+        <w:tc>
+          <w:p/>
+        </w:tc>
+        <w:tc>
+          <w:p/>
+        </w:tc>
+        <w:tc>
+          <w:p/>
+        </w:tc>
+        <w:tc>
+          <w:p>
+            <w:pPr>
+              <w:pStyle w:val="Compact"/>
+              <w:jc w:val="left"/>
+            </w:pPr>
+            <w:r>
+              <w:t xml:space="preserve">Effect variance = 0.009, n = 198</w:t>
+            </w:r>
+          </w:p>
+        </w:tc>
+      </w:tr>
+      <w:tr>
+        <w:tc>
+          <w:p/>
+        </w:tc>
+        <w:tc>
+          <w:p/>
+        </w:tc>
+        <w:tc>
+          <w:p/>
+        </w:tc>
+        <w:tc>
+          <w:p/>
+        </w:tc>
+        <w:tc>
+          <w:p/>
+        </w:tc>
+        <w:tc>
+          <w:p>
+            <w:pPr>
+              <w:pStyle w:val="Compact"/>
+              <w:jc w:val="left"/>
+            </w:pPr>
+            <w:r>
+              <w:t xml:space="preserve">QE(197) = 2715.24, p &lt; .001</w:t>
+            </w:r>
+          </w:p>
+        </w:tc>
+      </w:tr>
+    </w:tbl>
+    <w:p>
+      <w:pPr>
+        <w:pStyle w:val="BodyText"/>
+      </w:pPr>
+      <w:r>
+        <w:drawing>
+          <wp:inline>
+            <wp:extent cx="5334000" cy="3333750"/>
+            <wp:effectExtent b="0" l="0" r="0" t="0"/>
+            <wp:docPr descr="" title="" id="1" name="Picture"/>
+            <a:graphic>
+              <a:graphicData uri="http://schemas.openxmlformats.org/drawingml/2006/picture">
+                <pic:pic>
+                  <pic:nvPicPr>
+                    <pic:cNvPr descr="EstimatingTheEffectOfPublicationBias_files/figure-docx/unnamed-chunk-13-1.png" id="0" name="Picture"/>
                     <pic:cNvPicPr>
                       <a:picLocks noChangeArrowheads="1" noChangeAspect="1"/>
                     </pic:cNvPicPr>
@@ -3716,7 +3910,7 @@
         <w:pStyle w:val="BodyText"/>
       </w:pPr>
       <w:r>
-        <w:t xml:space="preserve">Figure SM1. Scatter plot of replication effect sizes (in correlation coefficients) plotted against original effects including all data.</w:t>
+        <w:t xml:space="preserve">Figure SM2. Scatter plot of replication effect sizes (in correlation coefficients) plotted against original effects including only statistically significant replications.</w:t>
       </w:r>
     </w:p>
     <w:p>
@@ -3724,12 +3918,12 @@
         <w:pStyle w:val="BodyText"/>
       </w:pPr>
       <w:r>
-        <w:t xml:space="preserve">Table SM2. Multilevel meta-analysis model estimates and random effects including only statistically significant replications.</w:t>
+        <w:t xml:space="preserve">Table SM3. Multilevel meta-analysis model estimates and random effects including studies which are not statistically equivalent to the null, using equivalence bounds set as the minimum effect size that would have been statistically significant in the original study.</w:t>
       </w:r>
     </w:p>
     <w:tbl>
       <w:tblPr>
-        <w:tblStyle w:val="TableNormal"/>
+        <w:tblStyle w:val="Table"/>
         <w:tblW w:type="pct" w:w="0.0"/>
         <w:tblLook w:firstRow="1"/>
       </w:tblPr>
@@ -3849,29 +4043,40 @@
               <w:jc w:val="right"/>
             </w:pPr>
             <w:r>
-              <w:t xml:space="preserve">-0.05</w:t>
-            </w:r>
-          </w:p>
-        </w:tc>
-        <w:tc>
-          <w:p>
-            <w:pPr>
-              <w:pStyle w:val="Compact"/>
-              <w:jc w:val="right"/>
-            </w:pPr>
-            <w:r>
-              <w:t xml:space="preserve">-0.11</w:t>
-            </w:r>
-          </w:p>
-        </w:tc>
-        <w:tc>
-          <w:p>
-            <w:pPr>
-              <w:pStyle w:val="Compact"/>
-              <w:jc w:val="right"/>
-            </w:pPr>
-            <w:r>
-              <w:t xml:space="preserve">0.01</w:t>
+              <w:t xml:space="preserve">-0.08</w:t>
+            </w:r>
+          </w:p>
+        </w:tc>
+        <w:tc>
+          <w:p>
+            <w:pPr>
+              <w:pStyle w:val="Compact"/>
+              <w:jc w:val="right"/>
+            </w:pPr>
+            <w:r>
+              <w:t xml:space="preserve">-0.15</w:t>
+            </w:r>
+          </w:p>
+        </w:tc>
+        <w:tc>
+          <w:p>
+            <w:pPr>
+              <w:pStyle w:val="Compact"/>
+              <w:jc w:val="right"/>
+            </w:pPr>
+            <w:r>
+              <w:t xml:space="preserve">-0.01</w:t>
+            </w:r>
+          </w:p>
+        </w:tc>
+        <w:tc>
+          <w:p>
+            <w:pPr>
+              <w:pStyle w:val="Compact"/>
+              <w:jc w:val="right"/>
+            </w:pPr>
+            <w:r>
+              <w:t xml:space="preserve">0.04</w:t>
             </w:r>
           </w:p>
         </w:tc>
@@ -3887,59 +4092,24 @@
           </w:p>
         </w:tc>
         <w:tc>
-          <w:p>
-            <w:pPr>
-              <w:pStyle w:val="Compact"/>
-              <w:jc w:val="right"/>
-            </w:pPr>
-            <w:r>
-              <w:t xml:space="preserve">0.1</w:t>
-            </w:r>
-          </w:p>
-        </w:tc>
-        <w:tc>
-          <w:p>
-            <w:pPr>
-              <w:pStyle w:val="Compact"/>
-            </w:pPr>
-          </w:p>
+          <w:p/>
         </w:tc>
       </w:tr>
       <w:tr>
         <w:tc>
-          <w:p>
-            <w:pPr>
-              <w:pStyle w:val="Compact"/>
-            </w:pPr>
-          </w:p>
-        </w:tc>
-        <w:tc>
-          <w:p>
-            <w:pPr>
-              <w:pStyle w:val="Compact"/>
-            </w:pPr>
-          </w:p>
-        </w:tc>
-        <w:tc>
-          <w:p>
-            <w:pPr>
-              <w:pStyle w:val="Compact"/>
-            </w:pPr>
-          </w:p>
-        </w:tc>
-        <w:tc>
-          <w:p>
-            <w:pPr>
-              <w:pStyle w:val="Compact"/>
-            </w:pPr>
-          </w:p>
-        </w:tc>
-        <w:tc>
-          <w:p>
-            <w:pPr>
-              <w:pStyle w:val="Compact"/>
-            </w:pPr>
-          </w:p>
+          <w:p/>
+        </w:tc>
+        <w:tc>
+          <w:p/>
+        </w:tc>
+        <w:tc>
+          <w:p/>
+        </w:tc>
+        <w:tc>
+          <w:p/>
+        </w:tc>
+        <w:tc>
+          <w:p/>
         </w:tc>
         <w:tc>
           <w:p>
@@ -3948,46 +4118,26 @@
               <w:jc w:val="left"/>
             </w:pPr>
             <w:r>
-              <w:t xml:space="preserve">Project variance = 0.005, n = 8</w:t>
+              <w:t xml:space="preserve">Project variance = 0.008, n = 8</w:t>
             </w:r>
           </w:p>
         </w:tc>
       </w:tr>
       <w:tr>
         <w:tc>
-          <w:p>
-            <w:pPr>
-              <w:pStyle w:val="Compact"/>
-            </w:pPr>
-          </w:p>
-        </w:tc>
-        <w:tc>
-          <w:p>
-            <w:pPr>
-              <w:pStyle w:val="Compact"/>
-            </w:pPr>
-          </w:p>
-        </w:tc>
-        <w:tc>
-          <w:p>
-            <w:pPr>
-              <w:pStyle w:val="Compact"/>
-            </w:pPr>
-          </w:p>
-        </w:tc>
-        <w:tc>
-          <w:p>
-            <w:pPr>
-              <w:pStyle w:val="Compact"/>
-            </w:pPr>
-          </w:p>
-        </w:tc>
-        <w:tc>
-          <w:p>
-            <w:pPr>
-              <w:pStyle w:val="Compact"/>
-            </w:pPr>
-          </w:p>
+          <w:p/>
+        </w:tc>
+        <w:tc>
+          <w:p/>
+        </w:tc>
+        <w:tc>
+          <w:p/>
+        </w:tc>
+        <w:tc>
+          <w:p/>
+        </w:tc>
+        <w:tc>
+          <w:p/>
         </w:tc>
         <w:tc>
           <w:p>
@@ -3996,46 +4146,26 @@
               <w:jc w:val="left"/>
             </w:pPr>
             <w:r>
-              <w:t xml:space="preserve">Article variance = 0.014, n = 132</w:t>
+              <w:t xml:space="preserve">Article variance = 0.018, n = 169</w:t>
             </w:r>
           </w:p>
         </w:tc>
       </w:tr>
       <w:tr>
         <w:tc>
-          <w:p>
-            <w:pPr>
-              <w:pStyle w:val="Compact"/>
-            </w:pPr>
-          </w:p>
-        </w:tc>
-        <w:tc>
-          <w:p>
-            <w:pPr>
-              <w:pStyle w:val="Compact"/>
-            </w:pPr>
-          </w:p>
-        </w:tc>
-        <w:tc>
-          <w:p>
-            <w:pPr>
-              <w:pStyle w:val="Compact"/>
-            </w:pPr>
-          </w:p>
-        </w:tc>
-        <w:tc>
-          <w:p>
-            <w:pPr>
-              <w:pStyle w:val="Compact"/>
-            </w:pPr>
-          </w:p>
-        </w:tc>
-        <w:tc>
-          <w:p>
-            <w:pPr>
-              <w:pStyle w:val="Compact"/>
-            </w:pPr>
-          </w:p>
+          <w:p/>
+        </w:tc>
+        <w:tc>
+          <w:p/>
+        </w:tc>
+        <w:tc>
+          <w:p/>
+        </w:tc>
+        <w:tc>
+          <w:p/>
+        </w:tc>
+        <w:tc>
+          <w:p/>
         </w:tc>
         <w:tc>
           <w:p>
@@ -4044,46 +4174,26 @@
               <w:jc w:val="left"/>
             </w:pPr>
             <w:r>
-              <w:t xml:space="preserve">Effect variance = 0.009, n = 198</w:t>
+              <w:t xml:space="preserve">Effect variance = 0.009, n = 237</w:t>
             </w:r>
           </w:p>
         </w:tc>
       </w:tr>
       <w:tr>
         <w:tc>
-          <w:p>
-            <w:pPr>
-              <w:pStyle w:val="Compact"/>
-            </w:pPr>
-          </w:p>
-        </w:tc>
-        <w:tc>
-          <w:p>
-            <w:pPr>
-              <w:pStyle w:val="Compact"/>
-            </w:pPr>
-          </w:p>
-        </w:tc>
-        <w:tc>
-          <w:p>
-            <w:pPr>
-              <w:pStyle w:val="Compact"/>
-            </w:pPr>
-          </w:p>
-        </w:tc>
-        <w:tc>
-          <w:p>
-            <w:pPr>
-              <w:pStyle w:val="Compact"/>
-            </w:pPr>
-          </w:p>
-        </w:tc>
-        <w:tc>
-          <w:p>
-            <w:pPr>
-              <w:pStyle w:val="Compact"/>
-            </w:pPr>
-          </w:p>
+          <w:p/>
+        </w:tc>
+        <w:tc>
+          <w:p/>
+        </w:tc>
+        <w:tc>
+          <w:p/>
+        </w:tc>
+        <w:tc>
+          <w:p/>
+        </w:tc>
+        <w:tc>
+          <w:p/>
         </w:tc>
         <w:tc>
           <w:p>
@@ -4092,7 +4202,7 @@
               <w:jc w:val="left"/>
             </w:pPr>
             <w:r>
-              <w:t xml:space="preserve">QE(197) = 2715.24, p &lt; .001</w:t>
+              <w:t xml:space="preserve">QE(236) = 3031.58, p &lt; .001</w:t>
             </w:r>
           </w:p>
         </w:tc>
@@ -4112,7 +4222,7 @@
               <a:graphicData uri="http://schemas.openxmlformats.org/drawingml/2006/picture">
                 <pic:pic>
                   <pic:nvPicPr>
-                    <pic:cNvPr descr="EstimatingTheEffectOfPublicationBias_files/figure-docx/unnamed-chunk-12-1.png" id="0" name="Picture"/>
+                    <pic:cNvPr descr="EstimatingTheEffectOfPublicationBias_files/figure-docx/unnamed-chunk-15-1.png" id="0" name="Picture"/>
                     <pic:cNvPicPr>
                       <a:picLocks noChangeArrowheads="1" noChangeAspect="1"/>
                     </pic:cNvPicPr>
@@ -4150,20 +4260,79 @@
         <w:pStyle w:val="BodyText"/>
       </w:pPr>
       <w:r>
-        <w:t xml:space="preserve">Figure SM2. Scatter plot of replication effect sizes (in correlation coefficients) plotted against original effects including only statistically significant replications.</w:t>
-      </w:r>
-    </w:p>
-    <w:p>
-      <w:pPr>
-        <w:pStyle w:val="BodyText"/>
-      </w:pPr>
-      <w:r>
-        <w:t xml:space="preserve">Table SM3. Multilevel meta-analysis model estimates and random effects including studies which are not statistically equivalent to the null, using equivalence bounds set as the minimum effect size that would have been statistically significant in the original study.</w:t>
+        <w:t xml:space="preserve">Figure SM3. Scatter plot of replication effect sizes (in correlation coefficients) plotted against original effects including studies which are not statistically equivalent to the null, using equivalence bounds set as the minimum effect size that would have been statistically significant in the original study.</w:t>
+      </w:r>
+    </w:p>
+    <w:p>
+      <w:pPr>
+        <w:pStyle w:val="Heading3"/>
+      </w:pPr>
+      <w:bookmarkStart w:id="62" w:name="sm3"/>
+      <w:r>
+        <w:t xml:space="preserve">SM3</w:t>
+      </w:r>
+      <w:bookmarkEnd w:id="62"/>
+    </w:p>
+    <w:p>
+      <w:pPr>
+        <w:pStyle w:val="Heading4"/>
+      </w:pPr>
+      <w:bookmarkStart w:id="63" w:name="loo-cross-validation-output"/>
+      <w:r>
+        <w:t xml:space="preserve">LOO Cross validation output</w:t>
+      </w:r>
+      <w:bookmarkEnd w:id="63"/>
+    </w:p>
+    <w:p>
+      <w:pPr>
+        <w:pStyle w:val="Heading4"/>
+      </w:pPr>
+      <w:bookmarkStart w:id="64" w:name="table-loo-cross-validation-output."/>
+      <w:r>
+        <w:t xml:space="preserve">Table</w:t>
+      </w:r>
+      <w:r>
+        <w:t xml:space="preserve"> </w:t>
+      </w:r>
+      <w:hyperlink w:anchor="loo-cross-validation-output">
+        <w:r>
+          <w:rPr>
+            <w:rStyle w:val="Hyperlink"/>
+          </w:rPr>
+          <w:t xml:space="preserve">LOO cross validation output</w:t>
+        </w:r>
+      </w:hyperlink>
+      <w:r>
+        <w:t xml:space="preserve">.</w:t>
+      </w:r>
+      <w:bookmarkEnd w:id="64"/>
+    </w:p>
+    <w:p>
+      <w:pPr>
+        <w:pStyle w:val="FirstParagraph"/>
+      </w:pPr>
+      <w:r>
+        <w:t xml:space="preserve">0th, 25th, 50th, 75th and 100th percentiles from leave one out cross validation for each multilevel model, for each exclusion method an, including only the sample indicated in</w:t>
+      </w:r>
+      <w:r>
+        <w:t xml:space="preserve"> </w:t>
+      </w:r>
+      <w:r>
+        <w:t xml:space="preserve">“</w:t>
+      </w:r>
+      <w:r>
+        <w:t xml:space="preserve">LOO exclusions</w:t>
+      </w:r>
+      <w:r>
+        <w:t xml:space="preserve">”</w:t>
+      </w:r>
+      <w:r>
+        <w:t xml:space="preserve">.</w:t>
       </w:r>
     </w:p>
     <w:tbl>
       <w:tblPr>
-        <w:tblStyle w:val="TableNormal"/>
+        <w:tblStyle w:val="Table"/>
         <w:tblW w:type="pct" w:w="0.0"/>
         <w:tblLook w:firstRow="1"/>
       </w:tblPr>
@@ -4182,10 +4351,10 @@
           <w:p>
             <w:pPr>
               <w:pStyle w:val="Compact"/>
-              <w:jc w:val="right"/>
-            </w:pPr>
-            <w:r>
-              <w:t xml:space="preserve">Estimate</w:t>
+              <w:jc w:val="left"/>
+            </w:pPr>
+            <w:r>
+              <w:t xml:space="preserve">LOO exclusions</w:t>
             </w:r>
           </w:p>
         </w:tc>
@@ -4199,10 +4368,10 @@
           <w:p>
             <w:pPr>
               <w:pStyle w:val="Compact"/>
-              <w:jc w:val="right"/>
-            </w:pPr>
-            <w:r>
-              <w:t xml:space="preserve">95% CI LB</w:t>
+              <w:jc w:val="left"/>
+            </w:pPr>
+            <w:r>
+              <w:t xml:space="preserve">Subsample</w:t>
             </w:r>
           </w:p>
         </w:tc>
@@ -4219,7 +4388,7 @@
               <w:jc w:val="right"/>
             </w:pPr>
             <w:r>
-              <w:t xml:space="preserve">95% CI UB</w:t>
+              <w:t xml:space="preserve">Proportion significant</w:t>
             </w:r>
           </w:p>
         </w:tc>
@@ -4236,7 +4405,7 @@
               <w:jc w:val="right"/>
             </w:pPr>
             <w:r>
-              <w:t xml:space="preserve">SE</w:t>
+              <w:t xml:space="preserve">Minimum estimate</w:t>
             </w:r>
           </w:p>
         </w:tc>
@@ -4253,7 +4422,7 @@
               <w:jc w:val="right"/>
             </w:pPr>
             <w:r>
-              <w:t xml:space="preserve">p</w:t>
+              <w:t xml:space="preserve">25th percentile</w:t>
             </w:r>
           </w:p>
         </w:tc>
@@ -4267,404 +4436,13 @@
           <w:p>
             <w:pPr>
               <w:pStyle w:val="Compact"/>
-              <w:jc w:val="left"/>
-            </w:pPr>
-            <w:r>
-              <w:t xml:space="preserve">Random effects</w:t>
-            </w:r>
-          </w:p>
-        </w:tc>
-      </w:tr>
-      <w:tr>
-        <w:tc>
-          <w:p>
-            <w:pPr>
-              <w:pStyle w:val="Compact"/>
-              <w:jc w:val="right"/>
-            </w:pPr>
-            <w:r>
-              <w:t xml:space="preserve">-0.08</w:t>
-            </w:r>
-          </w:p>
-        </w:tc>
-        <w:tc>
-          <w:p>
-            <w:pPr>
-              <w:pStyle w:val="Compact"/>
-              <w:jc w:val="right"/>
-            </w:pPr>
-            <w:r>
-              <w:t xml:space="preserve">-0.15</w:t>
-            </w:r>
-          </w:p>
-        </w:tc>
-        <w:tc>
-          <w:p>
-            <w:pPr>
-              <w:pStyle w:val="Compact"/>
-              <w:jc w:val="right"/>
-            </w:pPr>
-            <w:r>
-              <w:t xml:space="preserve">-0.01</w:t>
-            </w:r>
-          </w:p>
-        </w:tc>
-        <w:tc>
-          <w:p>
-            <w:pPr>
-              <w:pStyle w:val="Compact"/>
-              <w:jc w:val="right"/>
-            </w:pPr>
-            <w:r>
-              <w:t xml:space="preserve">0.04</w:t>
-            </w:r>
-          </w:p>
-        </w:tc>
-        <w:tc>
-          <w:p>
-            <w:pPr>
-              <w:pStyle w:val="Compact"/>
-              <w:jc w:val="right"/>
-            </w:pPr>
-            <w:r>
-              <w:t xml:space="preserve">0.03</w:t>
-            </w:r>
-          </w:p>
-        </w:tc>
-        <w:tc>
-          <w:p>
-            <w:pPr>
-              <w:pStyle w:val="Compact"/>
-            </w:pPr>
-          </w:p>
-        </w:tc>
-      </w:tr>
-      <w:tr>
-        <w:tc>
-          <w:p>
-            <w:pPr>
-              <w:pStyle w:val="Compact"/>
-            </w:pPr>
-          </w:p>
-        </w:tc>
-        <w:tc>
-          <w:p>
-            <w:pPr>
-              <w:pStyle w:val="Compact"/>
-            </w:pPr>
-          </w:p>
-        </w:tc>
-        <w:tc>
-          <w:p>
-            <w:pPr>
-              <w:pStyle w:val="Compact"/>
-            </w:pPr>
-          </w:p>
-        </w:tc>
-        <w:tc>
-          <w:p>
-            <w:pPr>
-              <w:pStyle w:val="Compact"/>
-            </w:pPr>
-          </w:p>
-        </w:tc>
-        <w:tc>
-          <w:p>
-            <w:pPr>
-              <w:pStyle w:val="Compact"/>
-            </w:pPr>
-          </w:p>
-        </w:tc>
-        <w:tc>
-          <w:p>
-            <w:pPr>
-              <w:pStyle w:val="Compact"/>
-              <w:jc w:val="left"/>
-            </w:pPr>
-            <w:r>
-              <w:t xml:space="preserve">Project variance = 0.008, n = 8</w:t>
-            </w:r>
-          </w:p>
-        </w:tc>
-      </w:tr>
-      <w:tr>
-        <w:tc>
-          <w:p>
-            <w:pPr>
-              <w:pStyle w:val="Compact"/>
-            </w:pPr>
-          </w:p>
-        </w:tc>
-        <w:tc>
-          <w:p>
-            <w:pPr>
-              <w:pStyle w:val="Compact"/>
-            </w:pPr>
-          </w:p>
-        </w:tc>
-        <w:tc>
-          <w:p>
-            <w:pPr>
-              <w:pStyle w:val="Compact"/>
-            </w:pPr>
-          </w:p>
-        </w:tc>
-        <w:tc>
-          <w:p>
-            <w:pPr>
-              <w:pStyle w:val="Compact"/>
-            </w:pPr>
-          </w:p>
-        </w:tc>
-        <w:tc>
-          <w:p>
-            <w:pPr>
-              <w:pStyle w:val="Compact"/>
-            </w:pPr>
-          </w:p>
-        </w:tc>
-        <w:tc>
-          <w:p>
-            <w:pPr>
-              <w:pStyle w:val="Compact"/>
-              <w:jc w:val="left"/>
-            </w:pPr>
-            <w:r>
-              <w:t xml:space="preserve">Article variance = 0.018, n = 169</w:t>
-            </w:r>
-          </w:p>
-        </w:tc>
-      </w:tr>
-      <w:tr>
-        <w:tc>
-          <w:p>
-            <w:pPr>
-              <w:pStyle w:val="Compact"/>
-            </w:pPr>
-          </w:p>
-        </w:tc>
-        <w:tc>
-          <w:p>
-            <w:pPr>
-              <w:pStyle w:val="Compact"/>
-            </w:pPr>
-          </w:p>
-        </w:tc>
-        <w:tc>
-          <w:p>
-            <w:pPr>
-              <w:pStyle w:val="Compact"/>
-            </w:pPr>
-          </w:p>
-        </w:tc>
-        <w:tc>
-          <w:p>
-            <w:pPr>
-              <w:pStyle w:val="Compact"/>
-            </w:pPr>
-          </w:p>
-        </w:tc>
-        <w:tc>
-          <w:p>
-            <w:pPr>
-              <w:pStyle w:val="Compact"/>
-            </w:pPr>
-          </w:p>
-        </w:tc>
-        <w:tc>
-          <w:p>
-            <w:pPr>
-              <w:pStyle w:val="Compact"/>
-              <w:jc w:val="left"/>
-            </w:pPr>
-            <w:r>
-              <w:t xml:space="preserve">Effect variance = 0.009, n = 237</w:t>
-            </w:r>
-          </w:p>
-        </w:tc>
-      </w:tr>
-      <w:tr>
-        <w:tc>
-          <w:p>
-            <w:pPr>
-              <w:pStyle w:val="Compact"/>
-            </w:pPr>
-          </w:p>
-        </w:tc>
-        <w:tc>
-          <w:p>
-            <w:pPr>
-              <w:pStyle w:val="Compact"/>
-            </w:pPr>
-          </w:p>
-        </w:tc>
-        <w:tc>
-          <w:p>
-            <w:pPr>
-              <w:pStyle w:val="Compact"/>
-            </w:pPr>
-          </w:p>
-        </w:tc>
-        <w:tc>
-          <w:p>
-            <w:pPr>
-              <w:pStyle w:val="Compact"/>
-            </w:pPr>
-          </w:p>
-        </w:tc>
-        <w:tc>
-          <w:p>
-            <w:pPr>
-              <w:pStyle w:val="Compact"/>
-            </w:pPr>
-          </w:p>
-        </w:tc>
-        <w:tc>
-          <w:p>
-            <w:pPr>
-              <w:pStyle w:val="Compact"/>
-              <w:jc w:val="left"/>
-            </w:pPr>
-            <w:r>
-              <w:t xml:space="preserve">QE(236) = 3031.58, p &lt; .001</w:t>
-            </w:r>
-          </w:p>
-        </w:tc>
-      </w:tr>
-    </w:tbl>
-    <w:p>
-      <w:pPr>
-        <w:pStyle w:val="BodyText"/>
-      </w:pPr>
-      <w:r>
-        <w:drawing>
-          <wp:inline>
-            <wp:extent cx="5334000" cy="3333750"/>
-            <wp:effectExtent b="0" l="0" r="0" t="0"/>
-            <wp:docPr descr="" title="" id="1" name="Picture"/>
-            <a:graphic>
-              <a:graphicData uri="http://schemas.openxmlformats.org/drawingml/2006/picture">
-                <pic:pic>
-                  <pic:nvPicPr>
-                    <pic:cNvPr descr="EstimatingTheEffectOfPublicationBias_files/figure-docx/unnamed-chunk-14-1.png" id="0" name="Picture"/>
-                    <pic:cNvPicPr>
-                      <a:picLocks noChangeArrowheads="1" noChangeAspect="1"/>
-                    </pic:cNvPicPr>
-                  </pic:nvPicPr>
-                  <pic:blipFill>
-                    <a:blip r:embed="rId62"/>
-                    <a:stretch>
-                      <a:fillRect/>
-                    </a:stretch>
-                  </pic:blipFill>
-                  <pic:spPr bwMode="auto">
-                    <a:xfrm>
-                      <a:off x="0" y="0"/>
-                      <a:ext cx="5334000" cy="3333750"/>
-                    </a:xfrm>
-                    <a:prstGeom prst="rect">
-                      <a:avLst/>
-                    </a:prstGeom>
-                    <a:noFill/>
-                    <a:ln w="9525">
-                      <a:noFill/>
-                      <a:headEnd/>
-                      <a:tailEnd/>
-                    </a:ln>
-                  </pic:spPr>
-                </pic:pic>
-              </a:graphicData>
-            </a:graphic>
-          </wp:inline>
-        </w:drawing>
-      </w:r>
-    </w:p>
-    <w:p>
-      <w:pPr>
-        <w:pStyle w:val="BodyText"/>
-      </w:pPr>
-      <w:r>
-        <w:t xml:space="preserve">Figure SM3. Scatter plot of replication effect sizes (in correlation coefficients) plotted against original effects including studies which are not statistically equivalent to the null, using equivalence bounds set as the minimum effect size that would have been statistically significant in the original study.</w:t>
-      </w:r>
-    </w:p>
-    <w:p>
-      <w:pPr>
-        <w:pStyle w:val="Heading3"/>
-      </w:pPr>
-      <w:bookmarkStart w:id="63" w:name="sm3"/>
-      <w:bookmarkEnd w:id="63"/>
-      <w:r>
-        <w:t xml:space="preserve">SM3</w:t>
-      </w:r>
-    </w:p>
-    <w:p>
-      <w:pPr>
-        <w:pStyle w:val="Heading4"/>
-      </w:pPr>
-      <w:bookmarkStart w:id="64" w:name="loo-cross-validation-output"/>
-      <w:bookmarkEnd w:id="64"/>
-      <w:r>
-        <w:t xml:space="preserve">LOO Cross validation output</w:t>
-      </w:r>
-    </w:p>
-    <w:p>
-      <w:pPr>
-        <w:pStyle w:val="Heading4"/>
-      </w:pPr>
-      <w:bookmarkStart w:id="65" w:name="table-loo-cross-validation-output."/>
-      <w:bookmarkEnd w:id="65"/>
-      <w:r>
-        <w:t xml:space="preserve">Table</w:t>
-      </w:r>
-      <w:r>
-        <w:t xml:space="preserve"> </w:t>
-      </w:r>
-      <w:hyperlink w:anchor="loo-cross-validation-output">
-        <w:r>
-          <w:rPr>
-            <w:rStyle w:val="Hyperlink"/>
-          </w:rPr>
-          <w:t xml:space="preserve">LOO cross validation output</w:t>
-        </w:r>
-      </w:hyperlink>
-      <w:r>
-        <w:t xml:space="preserve">.</w:t>
-      </w:r>
-    </w:p>
-    <w:p>
-      <w:pPr>
-        <w:pStyle w:val="FirstParagraph"/>
-      </w:pPr>
-      <w:r>
-        <w:t xml:space="preserve">0th, 25th, 50th, 75th and 100th percentiles from leave one out cross validation for each multilevel model, for each exclusion method an, including only the sample indicated in</w:t>
-      </w:r>
-      <w:r>
-        <w:t xml:space="preserve"> </w:t>
-      </w:r>
-      <w:r>
-        <w:t xml:space="preserve">“</w:t>
-      </w:r>
-      <w:r>
-        <w:t xml:space="preserve">LOO exclusions</w:t>
-      </w:r>
-      <w:r>
-        <w:t xml:space="preserve">”</w:t>
-      </w:r>
-      <w:r>
-        <w:t xml:space="preserve">.</w:t>
-      </w:r>
-    </w:p>
-    <w:tbl>
-      <w:tblPr>
-        <w:tblStyle w:val="TableNormal"/>
-        <w:tblW w:type="pct" w:w="0.0"/>
-        <w:tblLook w:firstRow="1"/>
-      </w:tblPr>
-      <w:tblGrid/>
-      <w:tr>
-        <w:trPr>
-          <w:cnfStyle w:firstRow="1"/>
-        </w:trPr>
+              <w:jc w:val="right"/>
+            </w:pPr>
+            <w:r>
+              <w:t xml:space="preserve">Median</w:t>
+            </w:r>
+          </w:p>
+        </w:tc>
         <w:tc>
           <w:tcPr>
             <w:tcBorders>
@@ -4675,10 +4453,10 @@
           <w:p>
             <w:pPr>
               <w:pStyle w:val="Compact"/>
-              <w:jc w:val="left"/>
-            </w:pPr>
-            <w:r>
-              <w:t xml:space="preserve">LOO exclusions</w:t>
+              <w:jc w:val="right"/>
+            </w:pPr>
+            <w:r>
+              <w:t xml:space="preserve">75th percentile</w:t>
             </w:r>
           </w:p>
         </w:tc>
@@ -4692,108 +4470,6 @@
           <w:p>
             <w:pPr>
               <w:pStyle w:val="Compact"/>
-              <w:jc w:val="left"/>
-            </w:pPr>
-            <w:r>
-              <w:t xml:space="preserve">Subsample</w:t>
-            </w:r>
-          </w:p>
-        </w:tc>
-        <w:tc>
-          <w:tcPr>
-            <w:tcBorders>
-              <w:bottom w:val="single"/>
-            </w:tcBorders>
-            <w:vAlign w:val="bottom"/>
-          </w:tcPr>
-          <w:p>
-            <w:pPr>
-              <w:pStyle w:val="Compact"/>
-              <w:jc w:val="right"/>
-            </w:pPr>
-            <w:r>
-              <w:t xml:space="preserve">Proportion significant</w:t>
-            </w:r>
-          </w:p>
-        </w:tc>
-        <w:tc>
-          <w:tcPr>
-            <w:tcBorders>
-              <w:bottom w:val="single"/>
-            </w:tcBorders>
-            <w:vAlign w:val="bottom"/>
-          </w:tcPr>
-          <w:p>
-            <w:pPr>
-              <w:pStyle w:val="Compact"/>
-              <w:jc w:val="right"/>
-            </w:pPr>
-            <w:r>
-              <w:t xml:space="preserve">Minimum estimate</w:t>
-            </w:r>
-          </w:p>
-        </w:tc>
-        <w:tc>
-          <w:tcPr>
-            <w:tcBorders>
-              <w:bottom w:val="single"/>
-            </w:tcBorders>
-            <w:vAlign w:val="bottom"/>
-          </w:tcPr>
-          <w:p>
-            <w:pPr>
-              <w:pStyle w:val="Compact"/>
-              <w:jc w:val="right"/>
-            </w:pPr>
-            <w:r>
-              <w:t xml:space="preserve">25th percentile</w:t>
-            </w:r>
-          </w:p>
-        </w:tc>
-        <w:tc>
-          <w:tcPr>
-            <w:tcBorders>
-              <w:bottom w:val="single"/>
-            </w:tcBorders>
-            <w:vAlign w:val="bottom"/>
-          </w:tcPr>
-          <w:p>
-            <w:pPr>
-              <w:pStyle w:val="Compact"/>
-              <w:jc w:val="right"/>
-            </w:pPr>
-            <w:r>
-              <w:t xml:space="preserve">Median</w:t>
-            </w:r>
-          </w:p>
-        </w:tc>
-        <w:tc>
-          <w:tcPr>
-            <w:tcBorders>
-              <w:bottom w:val="single"/>
-            </w:tcBorders>
-            <w:vAlign w:val="bottom"/>
-          </w:tcPr>
-          <w:p>
-            <w:pPr>
-              <w:pStyle w:val="Compact"/>
-              <w:jc w:val="right"/>
-            </w:pPr>
-            <w:r>
-              <w:t xml:space="preserve">75th percentile</w:t>
-            </w:r>
-          </w:p>
-        </w:tc>
-        <w:tc>
-          <w:tcPr>
-            <w:tcBorders>
-              <w:bottom w:val="single"/>
-            </w:tcBorders>
-            <w:vAlign w:val="bottom"/>
-          </w:tcPr>
-          <w:p>
-            <w:pPr>
-              <w:pStyle w:val="Compact"/>
               <w:jc w:val="right"/>
             </w:pPr>
             <w:r>
@@ -5887,21 +5563,21 @@
       <w:pPr>
         <w:pStyle w:val="Heading3"/>
       </w:pPr>
-      <w:bookmarkStart w:id="66" w:name="sm4"/>
+      <w:bookmarkStart w:id="65" w:name="sm4"/>
+      <w:r>
+        <w:t xml:space="preserve">SM4</w:t>
+      </w:r>
+      <w:bookmarkEnd w:id="65"/>
+    </w:p>
+    <w:p>
+      <w:pPr>
+        <w:pStyle w:val="Heading4"/>
+      </w:pPr>
+      <w:bookmarkStart w:id="66" w:name="bayesian-mixture-model"/>
+      <w:r>
+        <w:t xml:space="preserve">Bayesian Mixture Model</w:t>
+      </w:r>
       <w:bookmarkEnd w:id="66"/>
-      <w:r>
-        <w:t xml:space="preserve">SM4</w:t>
-      </w:r>
-    </w:p>
-    <w:p>
-      <w:pPr>
-        <w:pStyle w:val="Heading4"/>
-      </w:pPr>
-      <w:bookmarkStart w:id="67" w:name="bayesian-mixture-model"/>
-      <w:bookmarkEnd w:id="67"/>
-      <w:r>
-        <w:t xml:space="preserve">Bayesian Mixture Model</w:t>
-      </w:r>
     </w:p>
     <w:p>
       <w:pPr>
@@ -5913,7 +5589,7 @@
       <w:r>
         <w:t xml:space="preserve"> </w:t>
       </w:r>
-      <w:hyperlink r:id="rId68">
+      <w:hyperlink r:id="rId67">
         <w:r>
           <w:rPr>
             <w:rStyle w:val="Hyperlink"/>
@@ -5947,7 +5623,7 @@
         <w:t xml:space="preserve">model{</w:t>
       </w:r>
       <w:r>
-        <w:br w:type="textWrapping"/>
+        <w:br/>
       </w:r>
       <w:r>
         <w:rPr>
@@ -5956,7 +5632,7 @@
         <w:t xml:space="preserve"># Mixture Model Priors:</w:t>
       </w:r>
       <w:r>
-        <w:br w:type="textWrapping"/>
+        <w:br/>
       </w:r>
       <w:r>
         <w:rPr>
@@ -5965,7 +5641,7 @@
         <w:t xml:space="preserve">alpha ~ dunif(0,1) # flat prior on slope for predicted effect size under H1</w:t>
       </w:r>
       <w:r>
-        <w:br w:type="textWrapping"/>
+        <w:br/>
       </w:r>
       <w:r>
         <w:rPr>
@@ -5974,7 +5650,7 @@
         <w:t xml:space="preserve">tau ~ dgamma(0.001,0.001) # vague prior on study precision</w:t>
       </w:r>
       <w:r>
-        <w:br w:type="textWrapping"/>
+        <w:br/>
       </w:r>
       <w:r>
         <w:rPr>
@@ -5983,7 +5659,7 @@
         <w:t xml:space="preserve">phi ~ dbeta(1, 1) # flat prior on the true effect rate</w:t>
       </w:r>
       <w:r>
-        <w:br w:type="textWrapping"/>
+        <w:br/>
       </w:r>
       <w:r>
         <w:rPr>
@@ -5992,7 +5668,7 @@
         <w:t xml:space="preserve"># prior on true effect size of original studies:</w:t>
       </w:r>
       <w:r>
-        <w:br w:type="textWrapping"/>
+        <w:br/>
       </w:r>
       <w:r>
         <w:rPr>
@@ -6001,7 +5677,7 @@
         <w:t xml:space="preserve">for (i in 1:n){</w:t>
       </w:r>
       <w:r>
-        <w:br w:type="textWrapping"/>
+        <w:br/>
       </w:r>
       <w:r>
         <w:rPr>
@@ -6010,7 +5686,7 @@
         <w:t xml:space="preserve">trueOrgEffect[i] ~ dnorm(0, 1)</w:t>
       </w:r>
       <w:r>
-        <w:br w:type="textWrapping"/>
+        <w:br/>
       </w:r>
       <w:r>
         <w:rPr>
@@ -6019,7 +5695,7 @@
         <w:t xml:space="preserve">}</w:t>
       </w:r>
       <w:r>
-        <w:br w:type="textWrapping"/>
+        <w:br/>
       </w:r>
       <w:r>
         <w:rPr>
@@ -6028,7 +5704,7 @@
         <w:t xml:space="preserve"># Mixture Model Likelihood:</w:t>
       </w:r>
       <w:r>
-        <w:br w:type="textWrapping"/>
+        <w:br/>
       </w:r>
       <w:r>
         <w:rPr>
@@ -6037,7 +5713,7 @@
         <w:t xml:space="preserve">for(i in 1:n){</w:t>
       </w:r>
       <w:r>
-        <w:br w:type="textWrapping"/>
+        <w:br/>
       </w:r>
       <w:r>
         <w:rPr>
@@ -6046,7 +5722,7 @@
         <w:t xml:space="preserve">clust[i] ~ dbern(phi)</w:t>
       </w:r>
       <w:r>
-        <w:br w:type="textWrapping"/>
+        <w:br/>
       </w:r>
       <w:r>
         <w:rPr>
@@ -6055,7 +5731,7 @@
         <w:t xml:space="preserve"># extract errors in variables (FT stands for Fisher-transformed):</w:t>
       </w:r>
       <w:r>
-        <w:br w:type="textWrapping"/>
+        <w:br/>
       </w:r>
       <w:r>
         <w:rPr>
@@ -6064,7 +5740,7 @@
         <w:t xml:space="preserve">orgEffect_FT[i] ~ dnorm(trueOrgEffect[i], orgTau[i])</w:t>
       </w:r>
       <w:r>
-        <w:br w:type="textWrapping"/>
+        <w:br/>
       </w:r>
       <w:r>
         <w:rPr>
@@ -6073,7 +5749,7 @@
         <w:t xml:space="preserve">repEffect_FT[i] ~ dnorm(trueRepEffect[i], repTau[i])</w:t>
       </w:r>
       <w:r>
-        <w:br w:type="textWrapping"/>
+        <w:br/>
       </w:r>
       <w:r>
         <w:rPr>
@@ -6082,7 +5758,7 @@
         <w:t xml:space="preserve">trueRepEffect[i] ~ dnorm(mu[i], tau)</w:t>
       </w:r>
       <w:r>
-        <w:br w:type="textWrapping"/>
+        <w:br/>
       </w:r>
       <w:r>
         <w:rPr>
@@ -6091,7 +5767,7 @@
         <w:t xml:space="preserve"># if clust[i] = 0 then H0 is true; if clust[i] = 1 then H1 is true and</w:t>
       </w:r>
       <w:r>
-        <w:br w:type="textWrapping"/>
+        <w:br/>
       </w:r>
       <w:r>
         <w:rPr>
@@ -6100,7 +5776,7 @@
         <w:t xml:space="preserve"># the replication effect is a function of the original effect:</w:t>
       </w:r>
       <w:r>
-        <w:br w:type="textWrapping"/>
+        <w:br/>
       </w:r>
       <w:r>
         <w:rPr>
@@ -6109,7 +5785,7 @@
         <w:t xml:space="preserve">mu[i] &lt;- alpha * trueOrgEffect[i] * equals(clust[i], 1)</w:t>
       </w:r>
       <w:r>
-        <w:br w:type="textWrapping"/>
+        <w:br/>
       </w:r>
       <w:r>
         <w:rPr>
@@ -6118,7 +5794,7 @@
         <w:t xml:space="preserve"># when clust[i] = 0, then mu[i] = 0;</w:t>
       </w:r>
       <w:r>
-        <w:br w:type="textWrapping"/>
+        <w:br/>
       </w:r>
       <w:r>
         <w:rPr>
@@ -6127,7 +5803,7 @@
         <w:t xml:space="preserve"># when clust[i] = 1, then mu[i] = alpha * trueOrgEffect[i]</w:t>
       </w:r>
       <w:r>
-        <w:br w:type="textWrapping"/>
+        <w:br/>
       </w:r>
       <w:r>
         <w:rPr>
@@ -6136,7 +5812,7 @@
         <w:t xml:space="preserve">  }</w:t>
       </w:r>
       <w:r>
-        <w:br w:type="textWrapping"/>
+        <w:br/>
       </w:r>
       <w:r>
         <w:rPr>
@@ -6149,21 +5825,21 @@
       <w:pPr>
         <w:pStyle w:val="Heading3"/>
       </w:pPr>
-      <w:bookmarkStart w:id="69" w:name="sm5"/>
+      <w:bookmarkStart w:id="68" w:name="sm5"/>
+      <w:r>
+        <w:t xml:space="preserve">SM5</w:t>
+      </w:r>
+      <w:bookmarkEnd w:id="68"/>
+    </w:p>
+    <w:p>
+      <w:pPr>
+        <w:pStyle w:val="Heading4"/>
+      </w:pPr>
+      <w:bookmarkStart w:id="69" w:name="conversions"/>
+      <w:r>
+        <w:t xml:space="preserve">Conversions</w:t>
+      </w:r>
       <w:bookmarkEnd w:id="69"/>
-      <w:r>
-        <w:t xml:space="preserve">SM5</w:t>
-      </w:r>
-    </w:p>
-    <w:p>
-      <w:pPr>
-        <w:pStyle w:val="Heading4"/>
-      </w:pPr>
-      <w:bookmarkStart w:id="70" w:name="conversions"/>
-      <w:bookmarkEnd w:id="70"/>
-      <w:r>
-        <w:t xml:space="preserve">Conversions</w:t>
-      </w:r>
     </w:p>
     <w:p>
       <w:pPr>
@@ -6870,6 +6546,7 @@
         </m:r>
         <m:r>
           <m:rPr>
+            <m:nor/>
             <m:sty m:val="p"/>
           </m:rPr>
           <m:t>ln</m:t>
@@ -6914,6 +6591,10 @@
 </w:document>
 </file>
 
+<file path=word/comments.xml><?xml version="1.0" encoding="utf-8"?>
+<w:comments xmlns:w="http://schemas.openxmlformats.org/wordprocessingml/2006/main" xmlns:m="http://schemas.openxmlformats.org/officeDocument/2006/math" xmlns:r="http://schemas.openxmlformats.org/officeDocument/2006/relationships" xmlns:o="urn:schemas-microsoft-com:office:office" xmlns:v="urn:schemas-microsoft-com:vml" xmlns:w10="urn:schemas-microsoft-com:office:word" xmlns:a="http://schemas.openxmlformats.org/drawingml/2006/main" xmlns:pic="http://schemas.openxmlformats.org/drawingml/2006/picture" xmlns:wp="http://schemas.openxmlformats.org/drawingml/2006/wordprocessingDrawing"/>
+</file>
+
 <file path=word/footnotes.xml><?xml version="1.0" encoding="utf-8"?>
 <w:footnotes xmlns:w="http://schemas.openxmlformats.org/wordprocessingml/2006/main" xmlns:m="http://schemas.openxmlformats.org/officeDocument/2006/math" xmlns:r="http://schemas.openxmlformats.org/officeDocument/2006/relationships" xmlns:o="urn:schemas-microsoft-com:office:office" xmlns:v="urn:schemas-microsoft-com:vml" xmlns:w10="urn:schemas-microsoft-com:office:word" xmlns:a="http://schemas.openxmlformats.org/drawingml/2006/main" xmlns:pic="http://schemas.openxmlformats.org/drawingml/2006/picture" xmlns:wp="http://schemas.openxmlformats.org/drawingml/2006/wordprocessingDrawing">
   <w:footnote w:type="continuationSeparator" w:id="0">
@@ -6935,8 +6616,8 @@
 
 <file path=word/numbering.xml><?xml version="1.0" encoding="utf-8"?>
 <w:numbering xmlns:w="http://schemas.openxmlformats.org/wordprocessingml/2006/main">
-  <w:abstractNum w:abstractNumId="0">
-    <w:nsid w:val="e17f69ba"/>
+  <w:abstractNum w:abstractNumId="990">
+    <w:nsid w:val="2c1ae401"/>
     <w:multiLevelType w:val="multilevel"/>
     <w:lvl w:ilvl="0">
       <w:numFmt w:val="bullet"/>
@@ -7015,91 +6696,29 @@
         <w:ind w:left="4800" w:hanging="480"/>
       </w:pPr>
     </w:lvl>
-  </w:abstractNum>
-  <w:abstractNum w:abstractNumId="990">
-    <w:nsid w:val="b37c5d84"/>
-    <w:multiLevelType w:val="multilevel"/>
-    <w:lvl w:ilvl="0">
+    <w:lvl w:ilvl="7">
       <w:numFmt w:val="bullet"/>
       <w:lvlText w:val=" "/>
       <w:lvlJc w:val="left"/>
       <w:pPr>
         <w:tabs>
-          <w:tab w:val="num" w:pos="0"/>
+          <w:tab w:val="num" w:pos="5040"/>
         </w:tabs>
-        <w:ind w:left="480" w:hanging="480"/>
+        <w:ind w:left="5520" w:hanging="480"/>
       </w:pPr>
     </w:lvl>
-    <w:lvl w:ilvl="1">
+    <w:lvl w:ilvl="8">
       <w:numFmt w:val="bullet"/>
       <w:lvlText w:val=" "/>
       <w:lvlJc w:val="left"/>
       <w:pPr>
         <w:tabs>
-          <w:tab w:val="num" w:pos="720"/>
+          <w:tab w:val="num" w:pos="5760"/>
         </w:tabs>
-        <w:ind w:left="1200" w:hanging="480"/>
-      </w:pPr>
-    </w:lvl>
-    <w:lvl w:ilvl="2">
-      <w:numFmt w:val="bullet"/>
-      <w:lvlText w:val=" "/>
-      <w:lvlJc w:val="left"/>
-      <w:pPr>
-        <w:tabs>
-          <w:tab w:val="num" w:pos="1440"/>
-        </w:tabs>
-        <w:ind w:left="1920" w:hanging="480"/>
-      </w:pPr>
-    </w:lvl>
-    <w:lvl w:ilvl="3">
-      <w:numFmt w:val="bullet"/>
-      <w:lvlText w:val=" "/>
-      <w:lvlJc w:val="left"/>
-      <w:pPr>
-        <w:tabs>
-          <w:tab w:val="num" w:pos="2160"/>
-        </w:tabs>
-        <w:ind w:left="2640" w:hanging="480"/>
-      </w:pPr>
-    </w:lvl>
-    <w:lvl w:ilvl="4">
-      <w:numFmt w:val="bullet"/>
-      <w:lvlText w:val=" "/>
-      <w:lvlJc w:val="left"/>
-      <w:pPr>
-        <w:tabs>
-          <w:tab w:val="num" w:pos="2880"/>
-        </w:tabs>
-        <w:ind w:left="3360" w:hanging="480"/>
-      </w:pPr>
-    </w:lvl>
-    <w:lvl w:ilvl="5">
-      <w:numFmt w:val="bullet"/>
-      <w:lvlText w:val=" "/>
-      <w:lvlJc w:val="left"/>
-      <w:pPr>
-        <w:tabs>
-          <w:tab w:val="num" w:pos="3600"/>
-        </w:tabs>
-        <w:ind w:left="4080" w:hanging="480"/>
-      </w:pPr>
-    </w:lvl>
-    <w:lvl w:ilvl="6">
-      <w:numFmt w:val="bullet"/>
-      <w:lvlText w:val=" "/>
-      <w:lvlJc w:val="left"/>
-      <w:pPr>
-        <w:tabs>
-          <w:tab w:val="num" w:pos="4320"/>
-        </w:tabs>
-        <w:ind w:left="4800" w:hanging="480"/>
+        <w:ind w:left="6240" w:hanging="480"/>
       </w:pPr>
     </w:lvl>
   </w:abstractNum>
-  <w:num w:numId="1">
-    <w:abstractNumId w:val="0"/>
-  </w:num>
   <w:num w:numId="1000">
     <w:abstractNumId w:val="990"/>
   </w:num>
@@ -7359,6 +6978,66 @@
       <w:szCs w:val="24"/>
     </w:rPr>
   </w:style>
+  <w:style w:type="paragraph" w:styleId="Heading7">
+    <w:name w:val="Heading 7"/>
+    <w:basedOn w:val="Normal"/>
+    <w:next w:val="BodyText"/>
+    <w:uiPriority w:val="9"/>
+    <w:unhideWhenUsed/>
+    <w:qFormat/>
+    <w:pPr>
+      <w:keepNext/>
+      <w:keepLines/>
+      <w:spacing w:before="200" w:after="0"/>
+      <w:outlineLvl w:val="6"/>
+    </w:pPr>
+    <w:rPr>
+      <w:rFonts w:asciiTheme="majorHAnsi" w:eastAsiaTheme="majorEastAsia" w:hAnsiTheme="majorHAnsi" w:cstheme="majorBidi"/>
+      <w:color w:val="4F81BD" w:themeColor="accent1"/>
+      <w:sz w:val="24"/>
+      <w:szCs w:val="24"/>
+    </w:rPr>
+  </w:style>
+  <w:style w:type="paragraph" w:styleId="Heading8">
+    <w:name w:val="Heading 8"/>
+    <w:basedOn w:val="Normal"/>
+    <w:next w:val="BodyText"/>
+    <w:uiPriority w:val="9"/>
+    <w:unhideWhenUsed/>
+    <w:qFormat/>
+    <w:pPr>
+      <w:keepNext/>
+      <w:keepLines/>
+      <w:spacing w:before="200" w:after="0"/>
+      <w:outlineLvl w:val="7"/>
+    </w:pPr>
+    <w:rPr>
+      <w:rFonts w:asciiTheme="majorHAnsi" w:eastAsiaTheme="majorEastAsia" w:hAnsiTheme="majorHAnsi" w:cstheme="majorBidi"/>
+      <w:color w:val="4F81BD" w:themeColor="accent1"/>
+      <w:sz w:val="24"/>
+      <w:szCs w:val="24"/>
+    </w:rPr>
+  </w:style>
+  <w:style w:type="paragraph" w:styleId="Heading9">
+    <w:name w:val="Heading 9"/>
+    <w:basedOn w:val="Normal"/>
+    <w:next w:val="BodyText"/>
+    <w:uiPriority w:val="9"/>
+    <w:unhideWhenUsed/>
+    <w:qFormat/>
+    <w:pPr>
+      <w:keepNext/>
+      <w:keepLines/>
+      <w:spacing w:before="200" w:after="0"/>
+      <w:outlineLvl w:val="8"/>
+    </w:pPr>
+    <w:rPr>
+      <w:rFonts w:asciiTheme="majorHAnsi" w:eastAsiaTheme="majorEastAsia" w:hAnsiTheme="majorHAnsi" w:cstheme="majorBidi"/>
+      <w:color w:val="4F81BD" w:themeColor="accent1"/>
+      <w:sz w:val="24"/>
+      <w:szCs w:val="24"/>
+    </w:rPr>
+  </w:style>
   <w:style w:type="paragraph" w:styleId="BlockText">
     <w:name w:val="Block Text"/>
     <w:basedOn w:val="BodyText"/>
@@ -7390,8 +7069,9 @@
     <w:semiHidden/>
     <w:unhideWhenUsed/>
   </w:style>
-  <w:style w:type="table" w:default="1" w:styleId="TableNormal">
-    <w:name w:val="Normal Table"/>
+  <w:style w:type="table" w:default="1" w:styleId="Table">
+    <w:name w:val="Table"/>
+    <w:basedOn w:val="TableNormal"/>
     <w:semiHidden/>
     <w:unhideWhenUsed/>
     <w:qFormat/>
@@ -7448,8 +7128,8 @@
     <w:name w:val="Figure"/>
     <w:basedOn w:val="Normal"/>
   </w:style>
-  <w:style w:type="paragraph" w:customStyle="1" w:styleId="FigureWithCaption">
-    <w:name w:val="Figure with Caption"/>
+  <w:style w:type="paragraph" w:customStyle="1" w:styleId="CaptionedFigure">
+    <w:name w:val="Captioned Figure"/>
     <w:basedOn w:val="Figure"/>
     <w:pPr>
       <w:keepNext/>

</xml_diff>